<commit_message>
Added all types of pseudo class selector
</commit_message>
<xml_diff>
--- a/CSS CONCEPTS.docx
+++ b/CSS CONCEPTS.docx
@@ -490,15 +490,7 @@
         </w:numPr>
       </w:pPr>
       <w:r>
-        <w:t xml:space="preserve">Border Properties (Width, Style, </w:t>
-      </w:r>
-      <w:proofErr w:type="spellStart"/>
-      <w:r>
-        <w:t>Color</w:t>
-      </w:r>
-      <w:proofErr w:type="spellEnd"/>
-      <w:r>
-        <w:t>)</w:t>
+        <w:t>Border Properties (Width, Style, Color)</w:t>
       </w:r>
     </w:p>
     <w:p>
@@ -651,39 +643,7 @@
         </w:numPr>
       </w:pPr>
       <w:r>
-        <w:t>CSS Units (</w:t>
-      </w:r>
-      <w:proofErr w:type="spellStart"/>
-      <w:r>
-        <w:t>px</w:t>
-      </w:r>
-      <w:proofErr w:type="spellEnd"/>
-      <w:r>
-        <w:t xml:space="preserve">, </w:t>
-      </w:r>
-      <w:proofErr w:type="spellStart"/>
-      <w:r>
-        <w:t>em</w:t>
-      </w:r>
-      <w:proofErr w:type="spellEnd"/>
-      <w:r>
-        <w:t xml:space="preserve">, rem, </w:t>
-      </w:r>
-      <w:proofErr w:type="spellStart"/>
-      <w:r>
-        <w:t>vw</w:t>
-      </w:r>
-      <w:proofErr w:type="spellEnd"/>
-      <w:r>
-        <w:t xml:space="preserve">, </w:t>
-      </w:r>
-      <w:proofErr w:type="spellStart"/>
-      <w:r>
-        <w:t>vh</w:t>
-      </w:r>
-      <w:proofErr w:type="spellEnd"/>
-      <w:r>
-        <w:t>, %)</w:t>
+        <w:t>CSS Units (px, em, rem, vw, vh, %)</w:t>
       </w:r>
     </w:p>
     <w:p>
@@ -1515,15 +1475,7 @@
         <w:t>Styling</w:t>
       </w:r>
       <w:r>
-        <w:t xml:space="preserve">: CSS can change the </w:t>
-      </w:r>
-      <w:proofErr w:type="spellStart"/>
-      <w:r>
-        <w:t>color</w:t>
-      </w:r>
-      <w:proofErr w:type="spellEnd"/>
-      <w:r>
-        <w:t>, size, and font of text, as well as the spacing and positioning of elements.</w:t>
+        <w:t>: CSS can change the color, size, and font of text, as well as the spacing and positioning of elements.</w:t>
       </w:r>
     </w:p>
     <w:p>
@@ -1654,15 +1606,7 @@
         <w:ind w:left="360"/>
       </w:pPr>
       <w:r>
-        <w:t xml:space="preserve">  </w:t>
-      </w:r>
-      <w:proofErr w:type="spellStart"/>
-      <w:r>
-        <w:t>color</w:t>
-      </w:r>
-      <w:proofErr w:type="spellEnd"/>
-      <w:r>
-        <w:t>: blue;</w:t>
+        <w:t xml:space="preserve">  color: blue;</w:t>
       </w:r>
     </w:p>
     <w:p>
@@ -1735,15 +1679,7 @@
         <w:ind w:left="360"/>
       </w:pPr>
       <w:r>
-        <w:t xml:space="preserve">  background-</w:t>
-      </w:r>
-      <w:proofErr w:type="spellStart"/>
-      <w:r>
-        <w:t>color</w:t>
-      </w:r>
-      <w:proofErr w:type="spellEnd"/>
-      <w:r>
-        <w:t>: yellow;</w:t>
+        <w:t xml:space="preserve">  background-color: yellow;</w:t>
       </w:r>
     </w:p>
     <w:p>
@@ -2047,15 +1983,7 @@
         <w:ind w:left="360"/>
       </w:pPr>
       <w:r>
-        <w:t xml:space="preserve">  </w:t>
-      </w:r>
-      <w:proofErr w:type="spellStart"/>
-      <w:r>
-        <w:t>color</w:t>
-      </w:r>
-      <w:proofErr w:type="spellEnd"/>
-      <w:r>
-        <w:t>: red;</w:t>
+        <w:t xml:space="preserve">  color: red;</w:t>
       </w:r>
     </w:p>
     <w:p>
@@ -2082,25 +2010,34 @@
         <w:ind w:left="360"/>
       </w:pPr>
       <w:r>
-        <w:t>This will style links when they are hovered over.</w:t>
-      </w:r>
-    </w:p>
-    <w:p>
-      <w:pPr>
-        <w:numPr>
-          <w:ilvl w:val="0"/>
-          <w:numId w:val="7"/>
-        </w:numPr>
-      </w:pPr>
-      <w:r>
-        <w:rPr>
-          <w:b/>
-          <w:bCs/>
-        </w:rPr>
-        <w:t>Pseudo-element Selector</w:t>
-      </w:r>
-      <w:r>
-        <w:t>: Selects a part of an element.</w:t>
+        <w:t>CSS pseudo-classes are used to define the special state of an element. They can be combined with CSS selectors to add an effect to existing elements based on their states. Here is a comprehensive list of commonly used pseudo-classes:</w:t>
+      </w:r>
+    </w:p>
+    <w:p>
+      <w:pPr>
+        <w:ind w:left="360"/>
+        <w:rPr>
+          <w:b/>
+          <w:bCs/>
+        </w:rPr>
+      </w:pPr>
+      <w:r>
+        <w:rPr>
+          <w:b/>
+          <w:bCs/>
+        </w:rPr>
+        <w:t>Structural Pseudo-classes</w:t>
+      </w:r>
+    </w:p>
+    <w:p>
+      <w:pPr>
+        <w:numPr>
+          <w:ilvl w:val="0"/>
+          <w:numId w:val="8"/>
+        </w:numPr>
+      </w:pPr>
+      <w:r>
+        <w:t>:first-child: Selects the first child of a parent element.</w:t>
       </w:r>
     </w:p>
     <w:p>
@@ -2120,15 +2057,15 @@
         <w:ind w:left="360"/>
       </w:pPr>
       <w:r>
-        <w:t>p::first-line {</w:t>
-      </w:r>
-    </w:p>
-    <w:p>
-      <w:pPr>
-        <w:ind w:left="360"/>
-      </w:pPr>
-      <w:r>
-        <w:t xml:space="preserve">  font-weight: bold;</w:t>
+        <w:t>p:first-child {</w:t>
+      </w:r>
+    </w:p>
+    <w:p>
+      <w:pPr>
+        <w:ind w:left="360"/>
+      </w:pPr>
+      <w:r>
+        <w:t xml:space="preserve">  color: blue;</w:t>
       </w:r>
     </w:p>
     <w:p>
@@ -2146,39 +2083,27 @@
       <w:r>
         <w:t>AI-generated code. Review and use carefully. </w:t>
       </w:r>
-      <w:r>
-        <w:t xml:space="preserve"> </w:t>
-      </w:r>
-    </w:p>
-    <w:p>
-      <w:pPr>
-        <w:ind w:left="360"/>
-      </w:pPr>
-    </w:p>
-    <w:p>
-      <w:pPr>
-        <w:ind w:left="360"/>
-      </w:pPr>
-      <w:r>
-        <w:t>This will style the first line of all &lt;p&gt; elements.</w:t>
-      </w:r>
-    </w:p>
-    <w:p>
-      <w:pPr>
-        <w:numPr>
-          <w:ilvl w:val="0"/>
-          <w:numId w:val="7"/>
-        </w:numPr>
-      </w:pPr>
-      <w:r>
-        <w:rPr>
-          <w:b/>
-          <w:bCs/>
-        </w:rPr>
-        <w:t>Descendant Selector</w:t>
-      </w:r>
-      <w:r>
-        <w:t>: Selects elements that are descendants of another element.</w:t>
+      <w:hyperlink r:id="rId5" w:anchor="faq" w:tgtFrame="_blank" w:history="1">
+        <w:r>
+          <w:rPr>
+            <w:rStyle w:val="Hyperlink"/>
+          </w:rPr>
+          <w:t>More info on FAQ</w:t>
+        </w:r>
+      </w:hyperlink>
+      <w:r>
+        <w:t>.</w:t>
+      </w:r>
+    </w:p>
+    <w:p>
+      <w:pPr>
+        <w:numPr>
+          <w:ilvl w:val="0"/>
+          <w:numId w:val="8"/>
+        </w:numPr>
+      </w:pPr>
+      <w:r>
+        <w:t>:last-child: Selects the last child of a parent element.</w:t>
       </w:r>
     </w:p>
     <w:p>
@@ -2199,6 +2124,2246 @@
         <w:ind w:left="360"/>
       </w:pPr>
       <w:r>
+        <w:t>p:last-child {</w:t>
+      </w:r>
+    </w:p>
+    <w:p>
+      <w:pPr>
+        <w:ind w:left="360"/>
+      </w:pPr>
+      <w:r>
+        <w:t xml:space="preserve">  color: green;</w:t>
+      </w:r>
+    </w:p>
+    <w:p>
+      <w:pPr>
+        <w:ind w:left="360"/>
+      </w:pPr>
+      <w:r>
+        <w:t>}</w:t>
+      </w:r>
+    </w:p>
+    <w:p>
+      <w:pPr>
+        <w:ind w:left="360"/>
+      </w:pPr>
+      <w:r>
+        <w:t>AI-generated code. Review and use carefully. </w:t>
+      </w:r>
+      <w:hyperlink r:id="rId6" w:anchor="faq" w:tgtFrame="_blank" w:history="1">
+        <w:r>
+          <w:rPr>
+            <w:rStyle w:val="Hyperlink"/>
+          </w:rPr>
+          <w:t>More info on FAQ</w:t>
+        </w:r>
+      </w:hyperlink>
+      <w:r>
+        <w:t>.</w:t>
+      </w:r>
+    </w:p>
+    <w:p>
+      <w:pPr>
+        <w:numPr>
+          <w:ilvl w:val="0"/>
+          <w:numId w:val="8"/>
+        </w:numPr>
+      </w:pPr>
+      <w:r>
+        <w:t>:nth-child(n): Selects the nth child of a parent element.</w:t>
+      </w:r>
+    </w:p>
+    <w:p>
+      <w:pPr>
+        <w:ind w:left="360"/>
+      </w:pPr>
+      <w:r>
+        <w:rPr>
+          <w:b/>
+          <w:bCs/>
+        </w:rPr>
+        <w:t>CSS</w:t>
+      </w:r>
+    </w:p>
+    <w:p>
+      <w:pPr>
+        <w:ind w:left="360"/>
+      </w:pPr>
+      <w:r>
+        <w:t>li:nth-child(2) {</w:t>
+      </w:r>
+    </w:p>
+    <w:p>
+      <w:pPr>
+        <w:ind w:left="360"/>
+      </w:pPr>
+      <w:r>
+        <w:t xml:space="preserve">  color: orange;</w:t>
+      </w:r>
+    </w:p>
+    <w:p>
+      <w:pPr>
+        <w:ind w:left="360"/>
+      </w:pPr>
+      <w:r>
+        <w:t>}</w:t>
+      </w:r>
+    </w:p>
+    <w:p>
+      <w:pPr>
+        <w:ind w:left="360"/>
+      </w:pPr>
+      <w:r>
+        <w:t>AI-generated code. Review and use carefully. </w:t>
+      </w:r>
+      <w:hyperlink r:id="rId7" w:anchor="faq" w:tgtFrame="_blank" w:history="1">
+        <w:r>
+          <w:rPr>
+            <w:rStyle w:val="Hyperlink"/>
+          </w:rPr>
+          <w:t>More info on FAQ</w:t>
+        </w:r>
+      </w:hyperlink>
+      <w:r>
+        <w:t>.</w:t>
+      </w:r>
+    </w:p>
+    <w:p>
+      <w:pPr>
+        <w:numPr>
+          <w:ilvl w:val="0"/>
+          <w:numId w:val="8"/>
+        </w:numPr>
+      </w:pPr>
+      <w:r>
+        <w:t>:nth-of-type(n): Selects the nth child of a specific type within a parent.</w:t>
+      </w:r>
+    </w:p>
+    <w:p>
+      <w:pPr>
+        <w:ind w:left="360"/>
+      </w:pPr>
+      <w:r>
+        <w:rPr>
+          <w:b/>
+          <w:bCs/>
+        </w:rPr>
+        <w:t>CSS</w:t>
+      </w:r>
+    </w:p>
+    <w:p>
+      <w:pPr>
+        <w:ind w:left="360"/>
+      </w:pPr>
+      <w:r>
+        <w:t>p:nth-of-type(2) {</w:t>
+      </w:r>
+    </w:p>
+    <w:p>
+      <w:pPr>
+        <w:ind w:left="360"/>
+      </w:pPr>
+      <w:r>
+        <w:t xml:space="preserve">  color: red;</w:t>
+      </w:r>
+    </w:p>
+    <w:p>
+      <w:pPr>
+        <w:ind w:left="360"/>
+      </w:pPr>
+      <w:r>
+        <w:t>}</w:t>
+      </w:r>
+    </w:p>
+    <w:p>
+      <w:pPr>
+        <w:ind w:left="360"/>
+      </w:pPr>
+      <w:r>
+        <w:t>AI-generated code. Review and use carefully. </w:t>
+      </w:r>
+      <w:hyperlink r:id="rId8" w:anchor="faq" w:tgtFrame="_blank" w:history="1">
+        <w:r>
+          <w:rPr>
+            <w:rStyle w:val="Hyperlink"/>
+          </w:rPr>
+          <w:t>More info on FAQ</w:t>
+        </w:r>
+      </w:hyperlink>
+      <w:r>
+        <w:t>.</w:t>
+      </w:r>
+    </w:p>
+    <w:p>
+      <w:pPr>
+        <w:numPr>
+          <w:ilvl w:val="0"/>
+          <w:numId w:val="8"/>
+        </w:numPr>
+      </w:pPr>
+      <w:r>
+        <w:t>:first-of-type: Selects the first child of a specific type within a parent.</w:t>
+      </w:r>
+    </w:p>
+    <w:p>
+      <w:pPr>
+        <w:ind w:left="360"/>
+      </w:pPr>
+      <w:r>
+        <w:rPr>
+          <w:b/>
+          <w:bCs/>
+        </w:rPr>
+        <w:t>CSS</w:t>
+      </w:r>
+    </w:p>
+    <w:p>
+      <w:pPr>
+        <w:ind w:left="360"/>
+      </w:pPr>
+      <w:r>
+        <w:t>p:first-of-type {</w:t>
+      </w:r>
+    </w:p>
+    <w:p>
+      <w:pPr>
+        <w:ind w:left="360"/>
+      </w:pPr>
+      <w:r>
+        <w:t xml:space="preserve">  color: purple;</w:t>
+      </w:r>
+    </w:p>
+    <w:p>
+      <w:pPr>
+        <w:ind w:left="360"/>
+      </w:pPr>
+      <w:r>
+        <w:t>}</w:t>
+      </w:r>
+    </w:p>
+    <w:p>
+      <w:pPr>
+        <w:ind w:left="360"/>
+      </w:pPr>
+      <w:r>
+        <w:t>AI-generated code. Review and use carefully. </w:t>
+      </w:r>
+      <w:hyperlink r:id="rId9" w:anchor="faq" w:tgtFrame="_blank" w:history="1">
+        <w:r>
+          <w:rPr>
+            <w:rStyle w:val="Hyperlink"/>
+          </w:rPr>
+          <w:t>More info on FAQ</w:t>
+        </w:r>
+      </w:hyperlink>
+      <w:r>
+        <w:t>.</w:t>
+      </w:r>
+    </w:p>
+    <w:p>
+      <w:pPr>
+        <w:numPr>
+          <w:ilvl w:val="0"/>
+          <w:numId w:val="8"/>
+        </w:numPr>
+      </w:pPr>
+      <w:r>
+        <w:t>:last-of-type: Selects the last child of a specific type within a parent.</w:t>
+      </w:r>
+    </w:p>
+    <w:p>
+      <w:pPr>
+        <w:ind w:left="360"/>
+      </w:pPr>
+      <w:r>
+        <w:rPr>
+          <w:b/>
+          <w:bCs/>
+        </w:rPr>
+        <w:t>CSS</w:t>
+      </w:r>
+    </w:p>
+    <w:p>
+      <w:pPr>
+        <w:ind w:left="360"/>
+      </w:pPr>
+      <w:r>
+        <w:t>p:last-of-type {</w:t>
+      </w:r>
+    </w:p>
+    <w:p>
+      <w:pPr>
+        <w:ind w:left="360"/>
+      </w:pPr>
+      <w:r>
+        <w:t xml:space="preserve">  color: brown;</w:t>
+      </w:r>
+    </w:p>
+    <w:p>
+      <w:pPr>
+        <w:ind w:left="360"/>
+      </w:pPr>
+      <w:r>
+        <w:t>}</w:t>
+      </w:r>
+    </w:p>
+    <w:p>
+      <w:pPr>
+        <w:ind w:left="360"/>
+      </w:pPr>
+      <w:r>
+        <w:t>AI-generated code. Review and use carefully. </w:t>
+      </w:r>
+      <w:hyperlink r:id="rId10" w:anchor="faq" w:tgtFrame="_blank" w:history="1">
+        <w:r>
+          <w:rPr>
+            <w:rStyle w:val="Hyperlink"/>
+          </w:rPr>
+          <w:t>More info on FAQ</w:t>
+        </w:r>
+      </w:hyperlink>
+      <w:r>
+        <w:t>.</w:t>
+      </w:r>
+    </w:p>
+    <w:p>
+      <w:pPr>
+        <w:numPr>
+          <w:ilvl w:val="0"/>
+          <w:numId w:val="8"/>
+        </w:numPr>
+      </w:pPr>
+      <w:r>
+        <w:t>:only-child: Selects an element that is the only child of its parent.</w:t>
+      </w:r>
+    </w:p>
+    <w:p>
+      <w:pPr>
+        <w:ind w:left="360"/>
+      </w:pPr>
+      <w:r>
+        <w:rPr>
+          <w:b/>
+          <w:bCs/>
+        </w:rPr>
+        <w:t>CSS</w:t>
+      </w:r>
+    </w:p>
+    <w:p>
+      <w:pPr>
+        <w:ind w:left="360"/>
+      </w:pPr>
+      <w:r>
+        <w:lastRenderedPageBreak/>
+        <w:t>p:only-child {</w:t>
+      </w:r>
+    </w:p>
+    <w:p>
+      <w:pPr>
+        <w:ind w:left="360"/>
+      </w:pPr>
+      <w:r>
+        <w:t xml:space="preserve">  color: pink;</w:t>
+      </w:r>
+    </w:p>
+    <w:p>
+      <w:pPr>
+        <w:ind w:left="360"/>
+      </w:pPr>
+      <w:r>
+        <w:t>}</w:t>
+      </w:r>
+    </w:p>
+    <w:p>
+      <w:pPr>
+        <w:ind w:left="360"/>
+      </w:pPr>
+      <w:r>
+        <w:t>AI-generated code. Review and use carefully. </w:t>
+      </w:r>
+      <w:hyperlink r:id="rId11" w:anchor="faq" w:tgtFrame="_blank" w:history="1">
+        <w:r>
+          <w:rPr>
+            <w:rStyle w:val="Hyperlink"/>
+          </w:rPr>
+          <w:t>More info on FAQ</w:t>
+        </w:r>
+      </w:hyperlink>
+      <w:r>
+        <w:t>.</w:t>
+      </w:r>
+    </w:p>
+    <w:p>
+      <w:pPr>
+        <w:numPr>
+          <w:ilvl w:val="0"/>
+          <w:numId w:val="8"/>
+        </w:numPr>
+      </w:pPr>
+      <w:r>
+        <w:t>:only-of-type: Selects an element that is the only child of its type within its parent.</w:t>
+      </w:r>
+    </w:p>
+    <w:p>
+      <w:pPr>
+        <w:ind w:left="360"/>
+      </w:pPr>
+      <w:r>
+        <w:rPr>
+          <w:b/>
+          <w:bCs/>
+        </w:rPr>
+        <w:t>CSS</w:t>
+      </w:r>
+    </w:p>
+    <w:p>
+      <w:pPr>
+        <w:ind w:left="360"/>
+      </w:pPr>
+      <w:r>
+        <w:t>p:only-of-type {</w:t>
+      </w:r>
+    </w:p>
+    <w:p>
+      <w:pPr>
+        <w:ind w:left="360"/>
+      </w:pPr>
+      <w:r>
+        <w:t xml:space="preserve">  color: teal;</w:t>
+      </w:r>
+    </w:p>
+    <w:p>
+      <w:pPr>
+        <w:ind w:left="360"/>
+      </w:pPr>
+      <w:r>
+        <w:t>}</w:t>
+      </w:r>
+    </w:p>
+    <w:p>
+      <w:pPr>
+        <w:ind w:left="360"/>
+      </w:pPr>
+      <w:r>
+        <w:t>AI-generated code. Review and use carefully. </w:t>
+      </w:r>
+      <w:hyperlink r:id="rId12" w:anchor="faq" w:tgtFrame="_blank" w:history="1">
+        <w:r>
+          <w:rPr>
+            <w:rStyle w:val="Hyperlink"/>
+          </w:rPr>
+          <w:t>More info on FAQ</w:t>
+        </w:r>
+      </w:hyperlink>
+      <w:r>
+        <w:t>.</w:t>
+      </w:r>
+    </w:p>
+    <w:p>
+      <w:pPr>
+        <w:numPr>
+          <w:ilvl w:val="0"/>
+          <w:numId w:val="8"/>
+        </w:numPr>
+      </w:pPr>
+      <w:r>
+        <w:t>:empty: Selects elements that have no children (including text nodes).</w:t>
+      </w:r>
+    </w:p>
+    <w:p>
+      <w:pPr>
+        <w:ind w:left="360"/>
+      </w:pPr>
+      <w:r>
+        <w:rPr>
+          <w:b/>
+          <w:bCs/>
+        </w:rPr>
+        <w:t>CSS</w:t>
+      </w:r>
+    </w:p>
+    <w:p>
+      <w:pPr>
+        <w:ind w:left="360"/>
+      </w:pPr>
+      <w:r>
+        <w:t>p:empty {</w:t>
+      </w:r>
+    </w:p>
+    <w:p>
+      <w:pPr>
+        <w:ind w:left="360"/>
+      </w:pPr>
+      <w:r>
+        <w:t xml:space="preserve">  display: none;</w:t>
+      </w:r>
+    </w:p>
+    <w:p>
+      <w:pPr>
+        <w:ind w:left="360"/>
+      </w:pPr>
+      <w:r>
+        <w:t>}</w:t>
+      </w:r>
+    </w:p>
+    <w:p>
+      <w:pPr>
+        <w:ind w:left="360"/>
+      </w:pPr>
+      <w:r>
+        <w:t>AI-generated code. Review and use carefully. </w:t>
+      </w:r>
+      <w:hyperlink r:id="rId13" w:anchor="faq" w:tgtFrame="_blank" w:history="1">
+        <w:r>
+          <w:rPr>
+            <w:rStyle w:val="Hyperlink"/>
+          </w:rPr>
+          <w:t>More info on FAQ</w:t>
+        </w:r>
+      </w:hyperlink>
+      <w:r>
+        <w:t>.</w:t>
+      </w:r>
+    </w:p>
+    <w:p>
+      <w:pPr>
+        <w:ind w:left="360"/>
+        <w:rPr>
+          <w:b/>
+          <w:bCs/>
+        </w:rPr>
+      </w:pPr>
+      <w:r>
+        <w:rPr>
+          <w:b/>
+          <w:bCs/>
+        </w:rPr>
+        <w:t>Link Pseudo-classes</w:t>
+      </w:r>
+    </w:p>
+    <w:p>
+      <w:pPr>
+        <w:numPr>
+          <w:ilvl w:val="0"/>
+          <w:numId w:val="9"/>
+        </w:numPr>
+      </w:pPr>
+      <w:r>
+        <w:t>:link: Selects unvisited links.</w:t>
+      </w:r>
+    </w:p>
+    <w:p>
+      <w:pPr>
+        <w:ind w:left="360"/>
+      </w:pPr>
+      <w:r>
+        <w:rPr>
+          <w:b/>
+          <w:bCs/>
+        </w:rPr>
+        <w:t>CSS</w:t>
+      </w:r>
+    </w:p>
+    <w:p>
+      <w:pPr>
+        <w:ind w:left="360"/>
+      </w:pPr>
+      <w:r>
+        <w:t>a:link {</w:t>
+      </w:r>
+    </w:p>
+    <w:p>
+      <w:pPr>
+        <w:ind w:left="360"/>
+      </w:pPr>
+      <w:r>
+        <w:t xml:space="preserve">  color: blue;</w:t>
+      </w:r>
+    </w:p>
+    <w:p>
+      <w:pPr>
+        <w:ind w:left="360"/>
+      </w:pPr>
+      <w:r>
+        <w:t>}</w:t>
+      </w:r>
+    </w:p>
+    <w:p>
+      <w:pPr>
+        <w:ind w:left="360"/>
+      </w:pPr>
+      <w:r>
+        <w:t>AI-generated code. Review and use carefully. </w:t>
+      </w:r>
+      <w:hyperlink r:id="rId14" w:anchor="faq" w:tgtFrame="_blank" w:history="1">
+        <w:r>
+          <w:rPr>
+            <w:rStyle w:val="Hyperlink"/>
+          </w:rPr>
+          <w:t>More info on FAQ</w:t>
+        </w:r>
+      </w:hyperlink>
+      <w:r>
+        <w:t>.</w:t>
+      </w:r>
+    </w:p>
+    <w:p>
+      <w:pPr>
+        <w:numPr>
+          <w:ilvl w:val="0"/>
+          <w:numId w:val="9"/>
+        </w:numPr>
+      </w:pPr>
+      <w:r>
+        <w:t>:visited: Selects visited links.</w:t>
+      </w:r>
+    </w:p>
+    <w:p>
+      <w:pPr>
+        <w:ind w:left="360"/>
+      </w:pPr>
+      <w:r>
+        <w:rPr>
+          <w:b/>
+          <w:bCs/>
+        </w:rPr>
+        <w:t>CSS</w:t>
+      </w:r>
+    </w:p>
+    <w:p>
+      <w:pPr>
+        <w:ind w:left="360"/>
+      </w:pPr>
+      <w:r>
+        <w:t>a:visited {</w:t>
+      </w:r>
+    </w:p>
+    <w:p>
+      <w:pPr>
+        <w:ind w:left="360"/>
+      </w:pPr>
+      <w:r>
+        <w:t xml:space="preserve">  color: purple;</w:t>
+      </w:r>
+    </w:p>
+    <w:p>
+      <w:pPr>
+        <w:ind w:left="360"/>
+      </w:pPr>
+      <w:r>
+        <w:t>}</w:t>
+      </w:r>
+    </w:p>
+    <w:p>
+      <w:pPr>
+        <w:ind w:left="360"/>
+      </w:pPr>
+      <w:r>
+        <w:t>AI-generated code. Review and use carefully. </w:t>
+      </w:r>
+      <w:hyperlink r:id="rId15" w:anchor="faq" w:tgtFrame="_blank" w:history="1">
+        <w:r>
+          <w:rPr>
+            <w:rStyle w:val="Hyperlink"/>
+          </w:rPr>
+          <w:t>More info on FAQ</w:t>
+        </w:r>
+      </w:hyperlink>
+      <w:r>
+        <w:t>.</w:t>
+      </w:r>
+    </w:p>
+    <w:p>
+      <w:pPr>
+        <w:numPr>
+          <w:ilvl w:val="0"/>
+          <w:numId w:val="9"/>
+        </w:numPr>
+      </w:pPr>
+      <w:r>
+        <w:t>:hover: Selects elements when the user designates them (e.g., by placing a cursor over them).</w:t>
+      </w:r>
+    </w:p>
+    <w:p>
+      <w:pPr>
+        <w:ind w:left="360"/>
+      </w:pPr>
+      <w:r>
+        <w:rPr>
+          <w:b/>
+          <w:bCs/>
+        </w:rPr>
+        <w:lastRenderedPageBreak/>
+        <w:t>CSS</w:t>
+      </w:r>
+    </w:p>
+    <w:p>
+      <w:pPr>
+        <w:ind w:left="360"/>
+      </w:pPr>
+      <w:r>
+        <w:t>a:hover {</w:t>
+      </w:r>
+    </w:p>
+    <w:p>
+      <w:pPr>
+        <w:ind w:left="360"/>
+      </w:pPr>
+      <w:r>
+        <w:t xml:space="preserve">  color: red;</w:t>
+      </w:r>
+    </w:p>
+    <w:p>
+      <w:pPr>
+        <w:ind w:left="360"/>
+      </w:pPr>
+      <w:r>
+        <w:t>}</w:t>
+      </w:r>
+    </w:p>
+    <w:p>
+      <w:pPr>
+        <w:ind w:left="360"/>
+      </w:pPr>
+      <w:r>
+        <w:t>AI-generated code. Review and use carefully. </w:t>
+      </w:r>
+      <w:hyperlink r:id="rId16" w:anchor="faq" w:tgtFrame="_blank" w:history="1">
+        <w:r>
+          <w:rPr>
+            <w:rStyle w:val="Hyperlink"/>
+          </w:rPr>
+          <w:t>More info on FAQ</w:t>
+        </w:r>
+      </w:hyperlink>
+      <w:r>
+        <w:t>.</w:t>
+      </w:r>
+    </w:p>
+    <w:p>
+      <w:pPr>
+        <w:numPr>
+          <w:ilvl w:val="0"/>
+          <w:numId w:val="9"/>
+        </w:numPr>
+      </w:pPr>
+      <w:r>
+        <w:t>:active: Selects elements when they are being activated (e.g., during a mouse click).</w:t>
+      </w:r>
+    </w:p>
+    <w:p>
+      <w:pPr>
+        <w:ind w:left="360"/>
+      </w:pPr>
+      <w:r>
+        <w:rPr>
+          <w:b/>
+          <w:bCs/>
+        </w:rPr>
+        <w:t>CSS</w:t>
+      </w:r>
+    </w:p>
+    <w:p>
+      <w:pPr>
+        <w:ind w:left="360"/>
+      </w:pPr>
+      <w:r>
+        <w:t>a:active {</w:t>
+      </w:r>
+    </w:p>
+    <w:p>
+      <w:pPr>
+        <w:ind w:left="360"/>
+      </w:pPr>
+      <w:r>
+        <w:t xml:space="preserve">  color: green;</w:t>
+      </w:r>
+    </w:p>
+    <w:p>
+      <w:pPr>
+        <w:ind w:left="360"/>
+      </w:pPr>
+      <w:r>
+        <w:t>}</w:t>
+      </w:r>
+    </w:p>
+    <w:p>
+      <w:pPr>
+        <w:ind w:left="360"/>
+      </w:pPr>
+      <w:r>
+        <w:t>AI-generated code. Review and use carefully. </w:t>
+      </w:r>
+      <w:hyperlink r:id="rId17" w:anchor="faq" w:tgtFrame="_blank" w:history="1">
+        <w:r>
+          <w:rPr>
+            <w:rStyle w:val="Hyperlink"/>
+          </w:rPr>
+          <w:t>More info on FAQ</w:t>
+        </w:r>
+      </w:hyperlink>
+      <w:r>
+        <w:t>.</w:t>
+      </w:r>
+    </w:p>
+    <w:p>
+      <w:pPr>
+        <w:ind w:left="360"/>
+        <w:rPr>
+          <w:b/>
+          <w:bCs/>
+        </w:rPr>
+      </w:pPr>
+      <w:r>
+        <w:rPr>
+          <w:b/>
+          <w:bCs/>
+        </w:rPr>
+        <w:t>Form Pseudo-classes</w:t>
+      </w:r>
+    </w:p>
+    <w:p>
+      <w:pPr>
+        <w:numPr>
+          <w:ilvl w:val="0"/>
+          <w:numId w:val="10"/>
+        </w:numPr>
+      </w:pPr>
+      <w:r>
+        <w:t>:focus: Selects elements that have focus.</w:t>
+      </w:r>
+    </w:p>
+    <w:p>
+      <w:pPr>
+        <w:ind w:left="360"/>
+      </w:pPr>
+      <w:r>
+        <w:rPr>
+          <w:b/>
+          <w:bCs/>
+        </w:rPr>
+        <w:t>CSS</w:t>
+      </w:r>
+    </w:p>
+    <w:p>
+      <w:pPr>
+        <w:ind w:left="360"/>
+      </w:pPr>
+      <w:r>
+        <w:t>input:focus {</w:t>
+      </w:r>
+    </w:p>
+    <w:p>
+      <w:pPr>
+        <w:ind w:left="360"/>
+      </w:pPr>
+      <w:r>
+        <w:t xml:space="preserve">  border-color: green;</w:t>
+      </w:r>
+    </w:p>
+    <w:p>
+      <w:pPr>
+        <w:ind w:left="360"/>
+      </w:pPr>
+      <w:r>
+        <w:t>}</w:t>
+      </w:r>
+    </w:p>
+    <w:p>
+      <w:pPr>
+        <w:ind w:left="360"/>
+      </w:pPr>
+      <w:r>
+        <w:t>AI-generated code. Review and use carefully. </w:t>
+      </w:r>
+      <w:hyperlink r:id="rId18" w:anchor="faq" w:tgtFrame="_blank" w:history="1">
+        <w:r>
+          <w:rPr>
+            <w:rStyle w:val="Hyperlink"/>
+          </w:rPr>
+          <w:t>More info on FAQ</w:t>
+        </w:r>
+      </w:hyperlink>
+      <w:r>
+        <w:t>.</w:t>
+      </w:r>
+    </w:p>
+    <w:p>
+      <w:pPr>
+        <w:numPr>
+          <w:ilvl w:val="0"/>
+          <w:numId w:val="10"/>
+        </w:numPr>
+      </w:pPr>
+      <w:r>
+        <w:t>:enabled: Selects enabled form elements.</w:t>
+      </w:r>
+    </w:p>
+    <w:p>
+      <w:pPr>
+        <w:ind w:left="360"/>
+      </w:pPr>
+      <w:r>
+        <w:rPr>
+          <w:b/>
+          <w:bCs/>
+        </w:rPr>
+        <w:t>CSS</w:t>
+      </w:r>
+    </w:p>
+    <w:p>
+      <w:pPr>
+        <w:ind w:left="360"/>
+      </w:pPr>
+      <w:r>
+        <w:t>input:enabled {</w:t>
+      </w:r>
+    </w:p>
+    <w:p>
+      <w:pPr>
+        <w:ind w:left="360"/>
+      </w:pPr>
+      <w:r>
+        <w:t xml:space="preserve">  background-color: white;</w:t>
+      </w:r>
+    </w:p>
+    <w:p>
+      <w:pPr>
+        <w:ind w:left="360"/>
+      </w:pPr>
+      <w:r>
+        <w:t>}</w:t>
+      </w:r>
+    </w:p>
+    <w:p>
+      <w:pPr>
+        <w:ind w:left="360"/>
+      </w:pPr>
+      <w:r>
+        <w:t>AI-generated code. Review and use carefully. </w:t>
+      </w:r>
+      <w:hyperlink r:id="rId19" w:anchor="faq" w:tgtFrame="_blank" w:history="1">
+        <w:r>
+          <w:rPr>
+            <w:rStyle w:val="Hyperlink"/>
+          </w:rPr>
+          <w:t>More info on FAQ</w:t>
+        </w:r>
+      </w:hyperlink>
+      <w:r>
+        <w:t>.</w:t>
+      </w:r>
+    </w:p>
+    <w:p>
+      <w:pPr>
+        <w:numPr>
+          <w:ilvl w:val="0"/>
+          <w:numId w:val="10"/>
+        </w:numPr>
+      </w:pPr>
+      <w:r>
+        <w:t>:disabled: Selects disabled form elements.</w:t>
+      </w:r>
+    </w:p>
+    <w:p>
+      <w:pPr>
+        <w:ind w:left="360"/>
+      </w:pPr>
+      <w:r>
+        <w:rPr>
+          <w:b/>
+          <w:bCs/>
+        </w:rPr>
+        <w:t>CSS</w:t>
+      </w:r>
+    </w:p>
+    <w:p>
+      <w:pPr>
+        <w:ind w:left="360"/>
+      </w:pPr>
+      <w:r>
+        <w:t>input:disabled {</w:t>
+      </w:r>
+    </w:p>
+    <w:p>
+      <w:pPr>
+        <w:ind w:left="360"/>
+      </w:pPr>
+      <w:r>
+        <w:t xml:space="preserve">  background-color: gray;</w:t>
+      </w:r>
+    </w:p>
+    <w:p>
+      <w:pPr>
+        <w:ind w:left="360"/>
+      </w:pPr>
+      <w:r>
+        <w:t>}</w:t>
+      </w:r>
+    </w:p>
+    <w:p>
+      <w:pPr>
+        <w:ind w:left="360"/>
+      </w:pPr>
+      <w:r>
+        <w:t>AI-generated code. Review and use carefully. </w:t>
+      </w:r>
+      <w:hyperlink r:id="rId20" w:anchor="faq" w:tgtFrame="_blank" w:history="1">
+        <w:r>
+          <w:rPr>
+            <w:rStyle w:val="Hyperlink"/>
+          </w:rPr>
+          <w:t>More info on FAQ</w:t>
+        </w:r>
+      </w:hyperlink>
+      <w:r>
+        <w:t>.</w:t>
+      </w:r>
+    </w:p>
+    <w:p>
+      <w:pPr>
+        <w:numPr>
+          <w:ilvl w:val="0"/>
+          <w:numId w:val="10"/>
+        </w:numPr>
+      </w:pPr>
+      <w:r>
+        <w:t>:checked: Selects checked elements (e.g., checkboxes or radio buttons).</w:t>
+      </w:r>
+    </w:p>
+    <w:p>
+      <w:pPr>
+        <w:ind w:left="360"/>
+      </w:pPr>
+      <w:r>
+        <w:rPr>
+          <w:b/>
+          <w:bCs/>
+        </w:rPr>
+        <w:lastRenderedPageBreak/>
+        <w:t>CSS</w:t>
+      </w:r>
+    </w:p>
+    <w:p>
+      <w:pPr>
+        <w:ind w:left="360"/>
+      </w:pPr>
+      <w:r>
+        <w:t>input:checked {</w:t>
+      </w:r>
+    </w:p>
+    <w:p>
+      <w:pPr>
+        <w:ind w:left="360"/>
+      </w:pPr>
+      <w:r>
+        <w:t xml:space="preserve">  background-color: yellow;</w:t>
+      </w:r>
+    </w:p>
+    <w:p>
+      <w:pPr>
+        <w:ind w:left="360"/>
+      </w:pPr>
+      <w:r>
+        <w:t>}</w:t>
+      </w:r>
+    </w:p>
+    <w:p>
+      <w:pPr>
+        <w:ind w:left="360"/>
+      </w:pPr>
+      <w:r>
+        <w:t>AI-generated code. Review and use carefully. </w:t>
+      </w:r>
+      <w:hyperlink r:id="rId21" w:anchor="faq" w:tgtFrame="_blank" w:history="1">
+        <w:r>
+          <w:rPr>
+            <w:rStyle w:val="Hyperlink"/>
+          </w:rPr>
+          <w:t>More info on FAQ</w:t>
+        </w:r>
+      </w:hyperlink>
+      <w:r>
+        <w:t>.</w:t>
+      </w:r>
+    </w:p>
+    <w:p>
+      <w:pPr>
+        <w:numPr>
+          <w:ilvl w:val="0"/>
+          <w:numId w:val="10"/>
+        </w:numPr>
+      </w:pPr>
+      <w:r>
+        <w:t>:indeterminate: Selects elements that are in an indeterminate state.</w:t>
+      </w:r>
+    </w:p>
+    <w:p>
+      <w:pPr>
+        <w:ind w:left="360"/>
+      </w:pPr>
+      <w:r>
+        <w:rPr>
+          <w:b/>
+          <w:bCs/>
+        </w:rPr>
+        <w:t>CSS</w:t>
+      </w:r>
+    </w:p>
+    <w:p>
+      <w:pPr>
+        <w:ind w:left="360"/>
+      </w:pPr>
+      <w:r>
+        <w:t>input:indeterminate {</w:t>
+      </w:r>
+    </w:p>
+    <w:p>
+      <w:pPr>
+        <w:ind w:left="360"/>
+      </w:pPr>
+      <w:r>
+        <w:t xml:space="preserve">  background-color: lightgray;</w:t>
+      </w:r>
+    </w:p>
+    <w:p>
+      <w:pPr>
+        <w:ind w:left="360"/>
+      </w:pPr>
+      <w:r>
+        <w:t>}</w:t>
+      </w:r>
+    </w:p>
+    <w:p>
+      <w:pPr>
+        <w:ind w:left="360"/>
+      </w:pPr>
+      <w:r>
+        <w:t>AI-generated code. Review and use carefully. </w:t>
+      </w:r>
+      <w:hyperlink r:id="rId22" w:anchor="faq" w:tgtFrame="_blank" w:history="1">
+        <w:r>
+          <w:rPr>
+            <w:rStyle w:val="Hyperlink"/>
+          </w:rPr>
+          <w:t>More info on FAQ</w:t>
+        </w:r>
+      </w:hyperlink>
+      <w:r>
+        <w:t>.</w:t>
+      </w:r>
+    </w:p>
+    <w:p>
+      <w:pPr>
+        <w:numPr>
+          <w:ilvl w:val="0"/>
+          <w:numId w:val="10"/>
+        </w:numPr>
+      </w:pPr>
+      <w:r>
+        <w:t>:placeholder-shown: Selects input elements that are displaying placeholder text.</w:t>
+      </w:r>
+    </w:p>
+    <w:p>
+      <w:pPr>
+        <w:ind w:left="360"/>
+      </w:pPr>
+      <w:r>
+        <w:rPr>
+          <w:b/>
+          <w:bCs/>
+        </w:rPr>
+        <w:t>CSS</w:t>
+      </w:r>
+    </w:p>
+    <w:p>
+      <w:pPr>
+        <w:ind w:left="360"/>
+      </w:pPr>
+      <w:r>
+        <w:t>input:placeholder-shown {</w:t>
+      </w:r>
+    </w:p>
+    <w:p>
+      <w:pPr>
+        <w:ind w:left="360"/>
+      </w:pPr>
+      <w:r>
+        <w:t xml:space="preserve">  color: gray;</w:t>
+      </w:r>
+    </w:p>
+    <w:p>
+      <w:pPr>
+        <w:ind w:left="360"/>
+      </w:pPr>
+      <w:r>
+        <w:t>}</w:t>
+      </w:r>
+    </w:p>
+    <w:p>
+      <w:pPr>
+        <w:ind w:left="360"/>
+      </w:pPr>
+      <w:r>
+        <w:t>AI-generated code. Review and use carefully. </w:t>
+      </w:r>
+      <w:hyperlink r:id="rId23" w:anchor="faq" w:tgtFrame="_blank" w:history="1">
+        <w:r>
+          <w:rPr>
+            <w:rStyle w:val="Hyperlink"/>
+          </w:rPr>
+          <w:t>More info on FAQ</w:t>
+        </w:r>
+      </w:hyperlink>
+      <w:r>
+        <w:t>.</w:t>
+      </w:r>
+    </w:p>
+    <w:p>
+      <w:pPr>
+        <w:numPr>
+          <w:ilvl w:val="0"/>
+          <w:numId w:val="10"/>
+        </w:numPr>
+      </w:pPr>
+      <w:r>
+        <w:t>:valid: Selects elements with valid contents.</w:t>
+      </w:r>
+    </w:p>
+    <w:p>
+      <w:pPr>
+        <w:ind w:left="360"/>
+      </w:pPr>
+      <w:r>
+        <w:rPr>
+          <w:b/>
+          <w:bCs/>
+        </w:rPr>
+        <w:t>CSS</w:t>
+      </w:r>
+    </w:p>
+    <w:p>
+      <w:pPr>
+        <w:ind w:left="360"/>
+      </w:pPr>
+      <w:r>
+        <w:t>input:valid {</w:t>
+      </w:r>
+    </w:p>
+    <w:p>
+      <w:pPr>
+        <w:ind w:left="360"/>
+      </w:pPr>
+      <w:r>
+        <w:t xml:space="preserve">  border-color: green;</w:t>
+      </w:r>
+    </w:p>
+    <w:p>
+      <w:pPr>
+        <w:ind w:left="360"/>
+      </w:pPr>
+      <w:r>
+        <w:t>}</w:t>
+      </w:r>
+    </w:p>
+    <w:p>
+      <w:pPr>
+        <w:ind w:left="360"/>
+      </w:pPr>
+      <w:r>
+        <w:t>AI-generated code. Review and use carefully. </w:t>
+      </w:r>
+      <w:hyperlink r:id="rId24" w:anchor="faq" w:tgtFrame="_blank" w:history="1">
+        <w:r>
+          <w:rPr>
+            <w:rStyle w:val="Hyperlink"/>
+          </w:rPr>
+          <w:t>More info on FAQ</w:t>
+        </w:r>
+      </w:hyperlink>
+      <w:r>
+        <w:t>.</w:t>
+      </w:r>
+    </w:p>
+    <w:p>
+      <w:pPr>
+        <w:numPr>
+          <w:ilvl w:val="0"/>
+          <w:numId w:val="10"/>
+        </w:numPr>
+      </w:pPr>
+      <w:r>
+        <w:t>:invalid: Selects elements with invalid contents.</w:t>
+      </w:r>
+    </w:p>
+    <w:p>
+      <w:pPr>
+        <w:ind w:left="360"/>
+      </w:pPr>
+      <w:r>
+        <w:rPr>
+          <w:b/>
+          <w:bCs/>
+        </w:rPr>
+        <w:t>CSS</w:t>
+      </w:r>
+    </w:p>
+    <w:p>
+      <w:pPr>
+        <w:ind w:left="360"/>
+      </w:pPr>
+      <w:r>
+        <w:t>input:invalid {</w:t>
+      </w:r>
+    </w:p>
+    <w:p>
+      <w:pPr>
+        <w:ind w:left="360"/>
+      </w:pPr>
+      <w:r>
+        <w:t xml:space="preserve">  border-color: red;</w:t>
+      </w:r>
+    </w:p>
+    <w:p>
+      <w:pPr>
+        <w:ind w:left="360"/>
+      </w:pPr>
+      <w:r>
+        <w:t>}</w:t>
+      </w:r>
+    </w:p>
+    <w:p>
+      <w:pPr>
+        <w:ind w:left="360"/>
+      </w:pPr>
+      <w:r>
+        <w:t>AI-generated code. Review and use carefully. </w:t>
+      </w:r>
+      <w:hyperlink r:id="rId25" w:anchor="faq" w:tgtFrame="_blank" w:history="1">
+        <w:r>
+          <w:rPr>
+            <w:rStyle w:val="Hyperlink"/>
+          </w:rPr>
+          <w:t>More info on FAQ</w:t>
+        </w:r>
+      </w:hyperlink>
+      <w:r>
+        <w:t>.</w:t>
+      </w:r>
+    </w:p>
+    <w:p>
+      <w:pPr>
+        <w:numPr>
+          <w:ilvl w:val="0"/>
+          <w:numId w:val="10"/>
+        </w:numPr>
+      </w:pPr>
+      <w:r>
+        <w:t>:in-range: Selects elements with values within a specified range.</w:t>
+      </w:r>
+    </w:p>
+    <w:p>
+      <w:pPr>
+        <w:ind w:left="360"/>
+      </w:pPr>
+      <w:r>
+        <w:rPr>
+          <w:b/>
+          <w:bCs/>
+        </w:rPr>
+        <w:t>CSS</w:t>
+      </w:r>
+    </w:p>
+    <w:p>
+      <w:pPr>
+        <w:ind w:left="360"/>
+      </w:pPr>
+      <w:r>
+        <w:lastRenderedPageBreak/>
+        <w:t>input:in-range {</w:t>
+      </w:r>
+    </w:p>
+    <w:p>
+      <w:pPr>
+        <w:ind w:left="360"/>
+      </w:pPr>
+      <w:r>
+        <w:t xml:space="preserve">  border-color: blue;</w:t>
+      </w:r>
+    </w:p>
+    <w:p>
+      <w:pPr>
+        <w:ind w:left="360"/>
+      </w:pPr>
+      <w:r>
+        <w:t>}</w:t>
+      </w:r>
+    </w:p>
+    <w:p>
+      <w:pPr>
+        <w:ind w:left="360"/>
+      </w:pPr>
+      <w:r>
+        <w:t>AI-generated code. Review and use carefully. </w:t>
+      </w:r>
+      <w:hyperlink r:id="rId26" w:anchor="faq" w:tgtFrame="_blank" w:history="1">
+        <w:r>
+          <w:rPr>
+            <w:rStyle w:val="Hyperlink"/>
+          </w:rPr>
+          <w:t>More info on FAQ</w:t>
+        </w:r>
+      </w:hyperlink>
+      <w:r>
+        <w:t>.</w:t>
+      </w:r>
+    </w:p>
+    <w:p>
+      <w:pPr>
+        <w:numPr>
+          <w:ilvl w:val="0"/>
+          <w:numId w:val="10"/>
+        </w:numPr>
+      </w:pPr>
+      <w:r>
+        <w:t>:out-of-range: Selects elements with values outside a specified range.</w:t>
+      </w:r>
+    </w:p>
+    <w:p>
+      <w:pPr>
+        <w:ind w:left="360"/>
+      </w:pPr>
+      <w:r>
+        <w:rPr>
+          <w:b/>
+          <w:bCs/>
+        </w:rPr>
+        <w:t>CSS</w:t>
+      </w:r>
+    </w:p>
+    <w:p>
+      <w:pPr>
+        <w:ind w:left="360"/>
+      </w:pPr>
+      <w:r>
+        <w:t>input:out-of-range {</w:t>
+      </w:r>
+    </w:p>
+    <w:p>
+      <w:pPr>
+        <w:ind w:left="360"/>
+      </w:pPr>
+      <w:r>
+        <w:t xml:space="preserve">  border-color: orange;</w:t>
+      </w:r>
+    </w:p>
+    <w:p>
+      <w:pPr>
+        <w:ind w:left="360"/>
+      </w:pPr>
+      <w:r>
+        <w:t>}</w:t>
+      </w:r>
+    </w:p>
+    <w:p>
+      <w:pPr>
+        <w:ind w:left="360"/>
+      </w:pPr>
+      <w:r>
+        <w:t>AI-generated code. Review and use carefully. </w:t>
+      </w:r>
+      <w:hyperlink r:id="rId27" w:anchor="faq" w:tgtFrame="_blank" w:history="1">
+        <w:r>
+          <w:rPr>
+            <w:rStyle w:val="Hyperlink"/>
+          </w:rPr>
+          <w:t>More info on FAQ</w:t>
+        </w:r>
+      </w:hyperlink>
+      <w:r>
+        <w:t>.</w:t>
+      </w:r>
+    </w:p>
+    <w:p>
+      <w:pPr>
+        <w:ind w:left="360"/>
+        <w:rPr>
+          <w:b/>
+          <w:bCs/>
+        </w:rPr>
+      </w:pPr>
+      <w:r>
+        <w:rPr>
+          <w:b/>
+          <w:bCs/>
+        </w:rPr>
+        <w:t>Other Pseudo-classes</w:t>
+      </w:r>
+    </w:p>
+    <w:p>
+      <w:pPr>
+        <w:numPr>
+          <w:ilvl w:val="0"/>
+          <w:numId w:val="11"/>
+        </w:numPr>
+      </w:pPr>
+      <w:r>
+        <w:t>:not(selector): Selects elements that do not match the selector.</w:t>
+      </w:r>
+    </w:p>
+    <w:p>
+      <w:pPr>
+        <w:ind w:left="360"/>
+      </w:pPr>
+      <w:r>
+        <w:rPr>
+          <w:b/>
+          <w:bCs/>
+        </w:rPr>
+        <w:t>CSS</w:t>
+      </w:r>
+    </w:p>
+    <w:p>
+      <w:pPr>
+        <w:ind w:left="360"/>
+      </w:pPr>
+      <w:r>
+        <w:t>p:not(.highlight) {</w:t>
+      </w:r>
+    </w:p>
+    <w:p>
+      <w:pPr>
+        <w:ind w:left="360"/>
+      </w:pPr>
+      <w:r>
+        <w:t xml:space="preserve">  color: gray;</w:t>
+      </w:r>
+    </w:p>
+    <w:p>
+      <w:pPr>
+        <w:ind w:left="360"/>
+      </w:pPr>
+      <w:r>
+        <w:t>}</w:t>
+      </w:r>
+    </w:p>
+    <w:p>
+      <w:pPr>
+        <w:ind w:left="360"/>
+      </w:pPr>
+      <w:r>
+        <w:t>AI-generated code. Review and use carefully. </w:t>
+      </w:r>
+      <w:hyperlink r:id="rId28" w:anchor="faq" w:tgtFrame="_blank" w:history="1">
+        <w:r>
+          <w:rPr>
+            <w:rStyle w:val="Hyperlink"/>
+          </w:rPr>
+          <w:t>More info on FAQ</w:t>
+        </w:r>
+      </w:hyperlink>
+      <w:r>
+        <w:t>.</w:t>
+      </w:r>
+    </w:p>
+    <w:p>
+      <w:pPr>
+        <w:numPr>
+          <w:ilvl w:val="0"/>
+          <w:numId w:val="11"/>
+        </w:numPr>
+      </w:pPr>
+      <w:r>
+        <w:t>:root: Selects the document’s root element.</w:t>
+      </w:r>
+    </w:p>
+    <w:p>
+      <w:pPr>
+        <w:ind w:left="360"/>
+      </w:pPr>
+      <w:r>
+        <w:rPr>
+          <w:b/>
+          <w:bCs/>
+        </w:rPr>
+        <w:t>CSS</w:t>
+      </w:r>
+    </w:p>
+    <w:p>
+      <w:pPr>
+        <w:ind w:left="360"/>
+      </w:pPr>
+      <w:r>
+        <w:t>:root {</w:t>
+      </w:r>
+    </w:p>
+    <w:p>
+      <w:pPr>
+        <w:ind w:left="360"/>
+      </w:pPr>
+      <w:r>
+        <w:t xml:space="preserve">  --main-color: #06c;</w:t>
+      </w:r>
+    </w:p>
+    <w:p>
+      <w:pPr>
+        <w:ind w:left="360"/>
+      </w:pPr>
+      <w:r>
+        <w:t>}</w:t>
+      </w:r>
+    </w:p>
+    <w:p>
+      <w:pPr>
+        <w:ind w:left="360"/>
+      </w:pPr>
+      <w:r>
+        <w:t>AI-generated code. Review and use carefully. </w:t>
+      </w:r>
+      <w:hyperlink r:id="rId29" w:anchor="faq" w:tgtFrame="_blank" w:history="1">
+        <w:r>
+          <w:rPr>
+            <w:rStyle w:val="Hyperlink"/>
+          </w:rPr>
+          <w:t>More info on FAQ</w:t>
+        </w:r>
+      </w:hyperlink>
+      <w:r>
+        <w:t>.</w:t>
+      </w:r>
+    </w:p>
+    <w:p>
+      <w:pPr>
+        <w:numPr>
+          <w:ilvl w:val="0"/>
+          <w:numId w:val="11"/>
+        </w:numPr>
+      </w:pPr>
+      <w:r>
+        <w:t>:lang(language): Selects elements with a specific language attribute.</w:t>
+      </w:r>
+    </w:p>
+    <w:p>
+      <w:pPr>
+        <w:ind w:left="360"/>
+      </w:pPr>
+      <w:r>
+        <w:rPr>
+          <w:b/>
+          <w:bCs/>
+        </w:rPr>
+        <w:t>CSS</w:t>
+      </w:r>
+    </w:p>
+    <w:p>
+      <w:pPr>
+        <w:ind w:left="360"/>
+      </w:pPr>
+      <w:r>
+        <w:t>p:lang(en) {</w:t>
+      </w:r>
+    </w:p>
+    <w:p>
+      <w:pPr>
+        <w:ind w:left="360"/>
+      </w:pPr>
+      <w:r>
+        <w:t xml:space="preserve">  color: blue;</w:t>
+      </w:r>
+    </w:p>
+    <w:p>
+      <w:pPr>
+        <w:ind w:left="360"/>
+      </w:pPr>
+      <w:r>
+        <w:t>}</w:t>
+      </w:r>
+    </w:p>
+    <w:p>
+      <w:pPr>
+        <w:ind w:left="360"/>
+      </w:pPr>
+      <w:r>
+        <w:t>AI-generated code. Review and use carefully. </w:t>
+      </w:r>
+      <w:hyperlink r:id="rId30" w:anchor="faq" w:tgtFrame="_blank" w:history="1">
+        <w:r>
+          <w:rPr>
+            <w:rStyle w:val="Hyperlink"/>
+          </w:rPr>
+          <w:t>More info on FAQ</w:t>
+        </w:r>
+      </w:hyperlink>
+      <w:r>
+        <w:t>.</w:t>
+      </w:r>
+    </w:p>
+    <w:p>
+      <w:pPr>
+        <w:numPr>
+          <w:ilvl w:val="0"/>
+          <w:numId w:val="11"/>
+        </w:numPr>
+      </w:pPr>
+      <w:r>
+        <w:t>:target: Selects the target element of a URL containing a fragment identifier.</w:t>
+      </w:r>
+    </w:p>
+    <w:p>
+      <w:pPr>
+        <w:ind w:left="360"/>
+      </w:pPr>
+      <w:r>
+        <w:rPr>
+          <w:b/>
+          <w:bCs/>
+        </w:rPr>
+        <w:t>CSS</w:t>
+      </w:r>
+    </w:p>
+    <w:p>
+      <w:pPr>
+        <w:ind w:left="360"/>
+      </w:pPr>
+      <w:r>
+        <w:lastRenderedPageBreak/>
+        <w:t>#section:target {</w:t>
+      </w:r>
+    </w:p>
+    <w:p>
+      <w:pPr>
+        <w:ind w:left="360"/>
+      </w:pPr>
+      <w:r>
+        <w:t xml:space="preserve">  background-color: yellow;</w:t>
+      </w:r>
+    </w:p>
+    <w:p>
+      <w:pPr>
+        <w:ind w:left="360"/>
+      </w:pPr>
+      <w:r>
+        <w:t>}</w:t>
+      </w:r>
+    </w:p>
+    <w:p>
+      <w:pPr>
+        <w:ind w:left="360"/>
+      </w:pPr>
+      <w:r>
+        <w:t>AI-generated code. Review and use carefully. </w:t>
+      </w:r>
+      <w:hyperlink r:id="rId31" w:anchor="faq" w:tgtFrame="_blank" w:history="1">
+        <w:r>
+          <w:rPr>
+            <w:rStyle w:val="Hyperlink"/>
+          </w:rPr>
+          <w:t>More info on FAQ</w:t>
+        </w:r>
+      </w:hyperlink>
+      <w:r>
+        <w:t>.</w:t>
+      </w:r>
+    </w:p>
+    <w:p>
+      <w:pPr>
+        <w:numPr>
+          <w:ilvl w:val="0"/>
+          <w:numId w:val="11"/>
+        </w:numPr>
+      </w:pPr>
+      <w:r>
+        <w:t>:nth-last-child(n): Selects the nth child from the end of a parent element.</w:t>
+      </w:r>
+    </w:p>
+    <w:p>
+      <w:pPr>
+        <w:ind w:left="360"/>
+      </w:pPr>
+      <w:r>
+        <w:rPr>
+          <w:b/>
+          <w:bCs/>
+        </w:rPr>
+        <w:t>CSS</w:t>
+      </w:r>
+    </w:p>
+    <w:p>
+      <w:pPr>
+        <w:ind w:left="360"/>
+      </w:pPr>
+      <w:r>
+        <w:t>li:nth-last-child(2) {</w:t>
+      </w:r>
+    </w:p>
+    <w:p>
+      <w:pPr>
+        <w:ind w:left="360"/>
+      </w:pPr>
+      <w:r>
+        <w:t xml:space="preserve">  color: red;</w:t>
+      </w:r>
+    </w:p>
+    <w:p>
+      <w:pPr>
+        <w:ind w:left="360"/>
+      </w:pPr>
+      <w:r>
+        <w:t>}</w:t>
+      </w:r>
+    </w:p>
+    <w:p>
+      <w:pPr>
+        <w:ind w:left="360"/>
+      </w:pPr>
+      <w:r>
+        <w:t>AI-generated code. Review and use carefully. </w:t>
+      </w:r>
+      <w:hyperlink r:id="rId32" w:anchor="faq" w:tgtFrame="_blank" w:history="1">
+        <w:r>
+          <w:rPr>
+            <w:rStyle w:val="Hyperlink"/>
+          </w:rPr>
+          <w:t>More info on FAQ</w:t>
+        </w:r>
+      </w:hyperlink>
+      <w:r>
+        <w:t>.</w:t>
+      </w:r>
+    </w:p>
+    <w:p>
+      <w:pPr>
+        <w:numPr>
+          <w:ilvl w:val="0"/>
+          <w:numId w:val="11"/>
+        </w:numPr>
+      </w:pPr>
+      <w:r>
+        <w:t>:nth-last-of-type(n): Selects the nth child of a specific type from the end of a parent element.</w:t>
+      </w:r>
+    </w:p>
+    <w:p>
+      <w:pPr>
+        <w:ind w:left="360"/>
+      </w:pPr>
+      <w:r>
+        <w:rPr>
+          <w:b/>
+          <w:bCs/>
+        </w:rPr>
+        <w:t>CSS</w:t>
+      </w:r>
+    </w:p>
+    <w:p>
+      <w:pPr>
+        <w:ind w:left="360"/>
+      </w:pPr>
+      <w:r>
+        <w:t>p:nth-last-of-type(2) {</w:t>
+      </w:r>
+    </w:p>
+    <w:p>
+      <w:pPr>
+        <w:ind w:left="360"/>
+      </w:pPr>
+      <w:r>
+        <w:t xml:space="preserve">  color: blue;</w:t>
+      </w:r>
+    </w:p>
+    <w:p>
+      <w:pPr>
+        <w:ind w:left="360"/>
+      </w:pPr>
+      <w:r>
+        <w:t>}</w:t>
+      </w:r>
+    </w:p>
+    <w:p>
+      <w:pPr>
+        <w:ind w:left="360"/>
+      </w:pPr>
+      <w:r>
+        <w:t>AI-generated code. Review and use carefully. </w:t>
+      </w:r>
+      <w:hyperlink r:id="rId33" w:anchor="faq" w:tgtFrame="_blank" w:history="1">
+        <w:r>
+          <w:rPr>
+            <w:rStyle w:val="Hyperlink"/>
+          </w:rPr>
+          <w:t>More info on FAQ</w:t>
+        </w:r>
+      </w:hyperlink>
+      <w:r>
+        <w:t>.</w:t>
+      </w:r>
+    </w:p>
+    <w:p>
+      <w:pPr>
+        <w:numPr>
+          <w:ilvl w:val="0"/>
+          <w:numId w:val="11"/>
+        </w:numPr>
+      </w:pPr>
+      <w:r>
+        <w:t>:dir(direction): Selects elements based on the directionality of the text.</w:t>
+      </w:r>
+    </w:p>
+    <w:p>
+      <w:pPr>
+        <w:ind w:left="360"/>
+      </w:pPr>
+      <w:r>
+        <w:rPr>
+          <w:b/>
+          <w:bCs/>
+        </w:rPr>
+        <w:t>CSS</w:t>
+      </w:r>
+    </w:p>
+    <w:p>
+      <w:pPr>
+        <w:ind w:left="360"/>
+      </w:pPr>
+      <w:r>
+        <w:t>p:dir(rtl) {</w:t>
+      </w:r>
+    </w:p>
+    <w:p>
+      <w:pPr>
+        <w:ind w:left="360"/>
+      </w:pPr>
+      <w:r>
+        <w:t xml:space="preserve">  text-align: right;</w:t>
+      </w:r>
+    </w:p>
+    <w:p>
+      <w:pPr>
+        <w:ind w:left="360"/>
+      </w:pPr>
+      <w:r>
+        <w:t>}</w:t>
+      </w:r>
+    </w:p>
+    <w:p>
+      <w:pPr>
+        <w:ind w:left="360"/>
+      </w:pPr>
+      <w:r>
+        <w:t>AI-generated code. Review and use carefully. </w:t>
+      </w:r>
+      <w:hyperlink r:id="rId34" w:anchor="faq" w:tgtFrame="_blank" w:history="1">
+        <w:r>
+          <w:rPr>
+            <w:rStyle w:val="Hyperlink"/>
+          </w:rPr>
+          <w:t>More info on FAQ</w:t>
+        </w:r>
+      </w:hyperlink>
+      <w:r>
+        <w:t>.</w:t>
+      </w:r>
+    </w:p>
+    <w:p>
+      <w:pPr>
+        <w:numPr>
+          <w:ilvl w:val="0"/>
+          <w:numId w:val="11"/>
+        </w:numPr>
+      </w:pPr>
+      <w:r>
+        <w:t>:fullscreen: Selects elements that are in fullscreen mode.</w:t>
+      </w:r>
+    </w:p>
+    <w:p>
+      <w:pPr>
+        <w:ind w:left="360"/>
+      </w:pPr>
+      <w:r>
+        <w:rPr>
+          <w:b/>
+          <w:bCs/>
+        </w:rPr>
+        <w:t>CSS</w:t>
+      </w:r>
+    </w:p>
+    <w:p>
+      <w:pPr>
+        <w:ind w:left="360"/>
+      </w:pPr>
+      <w:r>
+        <w:t>:fullscreen {</w:t>
+      </w:r>
+    </w:p>
+    <w:p>
+      <w:pPr>
+        <w:ind w:left="360"/>
+      </w:pPr>
+      <w:r>
+        <w:t xml:space="preserve">  background-color: black;</w:t>
+      </w:r>
+    </w:p>
+    <w:p>
+      <w:pPr>
+        <w:ind w:left="360"/>
+      </w:pPr>
+      <w:r>
+        <w:t>}</w:t>
+      </w:r>
+    </w:p>
+    <w:p>
+      <w:pPr>
+        <w:ind w:left="360"/>
+      </w:pPr>
+      <w:r>
+        <w:t>AI-generated code. Review and use carefully. </w:t>
+      </w:r>
+      <w:hyperlink r:id="rId35" w:anchor="faq" w:tgtFrame="_blank" w:history="1">
+        <w:r>
+          <w:rPr>
+            <w:rStyle w:val="Hyperlink"/>
+          </w:rPr>
+          <w:t>More info on FAQ</w:t>
+        </w:r>
+      </w:hyperlink>
+      <w:r>
+        <w:t>.</w:t>
+      </w:r>
+    </w:p>
+    <w:p>
+      <w:pPr>
+        <w:numPr>
+          <w:ilvl w:val="0"/>
+          <w:numId w:val="11"/>
+        </w:numPr>
+      </w:pPr>
+      <w:r>
+        <w:t>:read-only: Selects elements that are read-only.</w:t>
+      </w:r>
+    </w:p>
+    <w:p>
+      <w:pPr>
+        <w:ind w:left="360"/>
+      </w:pPr>
+      <w:r>
+        <w:rPr>
+          <w:b/>
+          <w:bCs/>
+        </w:rPr>
+        <w:t>CSS</w:t>
+      </w:r>
+    </w:p>
+    <w:p>
+      <w:pPr>
+        <w:ind w:left="360"/>
+      </w:pPr>
+      <w:r>
+        <w:t>input:read-only {</w:t>
+      </w:r>
+    </w:p>
+    <w:p>
+      <w:pPr>
+        <w:ind w:left="360"/>
+      </w:pPr>
+      <w:r>
+        <w:lastRenderedPageBreak/>
+        <w:t xml:space="preserve">  background-color: lightgray;</w:t>
+      </w:r>
+    </w:p>
+    <w:p>
+      <w:pPr>
+        <w:ind w:left="360"/>
+      </w:pPr>
+      <w:r>
+        <w:t>}</w:t>
+      </w:r>
+    </w:p>
+    <w:p>
+      <w:pPr>
+        <w:ind w:left="360"/>
+      </w:pPr>
+      <w:r>
+        <w:t>AI-generated code. Review and use carefully. </w:t>
+      </w:r>
+      <w:hyperlink r:id="rId36" w:anchor="faq" w:tgtFrame="_blank" w:history="1">
+        <w:r>
+          <w:rPr>
+            <w:rStyle w:val="Hyperlink"/>
+          </w:rPr>
+          <w:t>More info on FAQ</w:t>
+        </w:r>
+      </w:hyperlink>
+      <w:r>
+        <w:t>.</w:t>
+      </w:r>
+    </w:p>
+    <w:p>
+      <w:pPr>
+        <w:numPr>
+          <w:ilvl w:val="0"/>
+          <w:numId w:val="11"/>
+        </w:numPr>
+      </w:pPr>
+      <w:r>
+        <w:t>:read-write: Selects elements that are editable.</w:t>
+      </w:r>
+    </w:p>
+    <w:p>
+      <w:pPr>
+        <w:ind w:left="360"/>
+      </w:pPr>
+      <w:r>
+        <w:rPr>
+          <w:b/>
+          <w:bCs/>
+        </w:rPr>
+        <w:t>CSS</w:t>
+      </w:r>
+    </w:p>
+    <w:p>
+      <w:pPr>
+        <w:ind w:left="360"/>
+      </w:pPr>
+      <w:r>
+        <w:t>input:read-write {</w:t>
+      </w:r>
+    </w:p>
+    <w:p>
+      <w:pPr>
+        <w:ind w:left="360"/>
+      </w:pPr>
+      <w:r>
+        <w:t xml:space="preserve">  background-color: white;</w:t>
+      </w:r>
+    </w:p>
+    <w:p>
+      <w:pPr>
+        <w:ind w:left="360"/>
+      </w:pPr>
+      <w:r>
+        <w:t>}</w:t>
+      </w:r>
+    </w:p>
+    <w:p>
+      <w:pPr>
+        <w:ind w:left="360"/>
+      </w:pPr>
+    </w:p>
+    <w:p>
+      <w:pPr>
+        <w:ind w:left="360"/>
+      </w:pPr>
+      <w:r>
+        <w:t>This will style links when they are hovered over.</w:t>
+      </w:r>
+    </w:p>
+    <w:p>
+      <w:pPr>
+        <w:numPr>
+          <w:ilvl w:val="0"/>
+          <w:numId w:val="7"/>
+        </w:numPr>
+      </w:pPr>
+      <w:r>
+        <w:rPr>
+          <w:b/>
+          <w:bCs/>
+        </w:rPr>
+        <w:t>Pseudo-element Selector</w:t>
+      </w:r>
+      <w:r>
+        <w:t>: Selects a part of an element.</w:t>
+      </w:r>
+    </w:p>
+    <w:p>
+      <w:pPr>
+        <w:ind w:left="360"/>
+      </w:pPr>
+      <w:r>
+        <w:rPr>
+          <w:b/>
+          <w:bCs/>
+        </w:rPr>
+        <w:t>CSS</w:t>
+      </w:r>
+    </w:p>
+    <w:p>
+      <w:pPr>
+        <w:ind w:left="360"/>
+      </w:pPr>
+      <w:r>
+        <w:t>p::first-line {</w:t>
+      </w:r>
+    </w:p>
+    <w:p>
+      <w:pPr>
+        <w:ind w:left="360"/>
+      </w:pPr>
+      <w:r>
+        <w:t xml:space="preserve">  font-weight: bold;</w:t>
+      </w:r>
+    </w:p>
+    <w:p>
+      <w:pPr>
+        <w:ind w:left="360"/>
+      </w:pPr>
+      <w:r>
+        <w:t>}</w:t>
+      </w:r>
+    </w:p>
+    <w:p>
+      <w:pPr>
+        <w:ind w:left="360"/>
+      </w:pPr>
+      <w:r>
+        <w:t>AI-generated code. Review and use carefully. </w:t>
+      </w:r>
+      <w:r>
+        <w:t xml:space="preserve"> </w:t>
+      </w:r>
+    </w:p>
+    <w:p>
+      <w:pPr>
+        <w:ind w:left="360"/>
+      </w:pPr>
+      <w:r>
+        <w:t>This will style the first line of all &lt;p&gt; elements.</w:t>
+      </w:r>
+    </w:p>
+    <w:p>
+      <w:pPr>
+        <w:numPr>
+          <w:ilvl w:val="0"/>
+          <w:numId w:val="7"/>
+        </w:numPr>
+      </w:pPr>
+      <w:r>
+        <w:rPr>
+          <w:b/>
+          <w:bCs/>
+        </w:rPr>
+        <w:t>Descendant Selector</w:t>
+      </w:r>
+      <w:r>
+        <w:t>: Selects elements that are descendants of another element.</w:t>
+      </w:r>
+    </w:p>
+    <w:p>
+      <w:pPr>
+        <w:ind w:left="360"/>
+      </w:pPr>
+      <w:r>
+        <w:rPr>
+          <w:b/>
+          <w:bCs/>
+        </w:rPr>
+        <w:t>CSS</w:t>
+      </w:r>
+    </w:p>
+    <w:p>
+      <w:pPr>
+        <w:ind w:left="360"/>
+      </w:pPr>
+      <w:r>
         <w:t>div p {</w:t>
       </w:r>
     </w:p>
@@ -2207,15 +4372,7 @@
         <w:ind w:left="360"/>
       </w:pPr>
       <w:r>
-        <w:t xml:space="preserve">  </w:t>
-      </w:r>
-      <w:proofErr w:type="spellStart"/>
-      <w:r>
-        <w:t>color</w:t>
-      </w:r>
-      <w:proofErr w:type="spellEnd"/>
-      <w:r>
-        <w:t>: green;</w:t>
+        <w:t xml:space="preserve">  color: green;</w:t>
       </w:r>
     </w:p>
     <w:p>
@@ -2279,13 +4436,8 @@
       <w:pPr>
         <w:ind w:left="360"/>
       </w:pPr>
-      <w:proofErr w:type="spellStart"/>
-      <w:r>
-        <w:t>ul</w:t>
-      </w:r>
-      <w:proofErr w:type="spellEnd"/>
-      <w:r>
-        <w:t xml:space="preserve"> &gt; li {</w:t>
+      <w:r>
+        <w:t>ul &gt; li {</w:t>
       </w:r>
     </w:p>
     <w:p>
@@ -2320,15 +4472,7 @@
         <w:ind w:left="360"/>
       </w:pPr>
       <w:r>
-        <w:t>This will style all &lt;li&gt; elements that are direct children of &lt;</w:t>
-      </w:r>
-      <w:proofErr w:type="spellStart"/>
-      <w:r>
-        <w:t>ul</w:t>
-      </w:r>
-      <w:proofErr w:type="spellEnd"/>
-      <w:r>
-        <w:t>&gt; elements.</w:t>
+        <w:t>This will style all &lt;li&gt; elements that are direct children of &lt;ul&gt; elements.</w:t>
       </w:r>
     </w:p>
     <w:p>
@@ -2343,6 +4487,7 @@
           <w:b/>
           <w:bCs/>
         </w:rPr>
+        <w:lastRenderedPageBreak/>
         <w:t>Adjacent Sibling Selector</w:t>
       </w:r>
       <w:r>
@@ -2447,15 +4592,7 @@
         <w:ind w:left="360"/>
       </w:pPr>
       <w:r>
-        <w:t xml:space="preserve">  </w:t>
-      </w:r>
-      <w:proofErr w:type="spellStart"/>
-      <w:r>
-        <w:t>color</w:t>
-      </w:r>
-      <w:proofErr w:type="spellEnd"/>
-      <w:r>
-        <w:t>: purple;</w:t>
+        <w:t xml:space="preserve">  color: purple;</w:t>
       </w:r>
     </w:p>
     <w:p>
@@ -2528,16 +4665,7 @@
         <w:ind w:left="360"/>
       </w:pPr>
       <w:r>
-        <w:lastRenderedPageBreak/>
-        <w:t xml:space="preserve">  </w:t>
-      </w:r>
-      <w:proofErr w:type="spellStart"/>
-      <w:r>
-        <w:t>color</w:t>
-      </w:r>
-      <w:proofErr w:type="spellEnd"/>
-      <w:r>
-        <w:t>: red;</w:t>
+        <w:t xml:space="preserve">  color: red;</w:t>
       </w:r>
     </w:p>
     <w:p>
@@ -2570,6 +4698,119 @@
 <file path=word/numbering.xml><?xml version="1.0" encoding="utf-8"?>
 <w:numbering xmlns:wpc="http://schemas.microsoft.com/office/word/2010/wordprocessingCanvas" xmlns:cx="http://schemas.microsoft.com/office/drawing/2014/chartex" xmlns:cx1="http://schemas.microsoft.com/office/drawing/2015/9/8/chartex" xmlns:cx2="http://schemas.microsoft.com/office/drawing/2015/10/21/chartex" xmlns:cx3="http://schemas.microsoft.com/office/drawing/2016/5/9/chartex" xmlns:cx4="http://schemas.microsoft.com/office/drawing/2016/5/10/chartex" xmlns:cx5="http://schemas.microsoft.com/office/drawing/2016/5/11/chartex" xmlns:cx6="http://schemas.microsoft.com/office/drawing/2016/5/12/chartex" xmlns:cx7="http://schemas.microsoft.com/office/drawing/2016/5/13/chartex" xmlns:cx8="http://schemas.microsoft.com/office/drawing/2016/5/14/chartex" xmlns:mc="http://schemas.openxmlformats.org/markup-compatibility/2006" xmlns:aink="http://schemas.microsoft.com/office/drawing/2016/ink" xmlns:am3d="http://schemas.microsoft.com/office/drawing/2017/model3d" xmlns:o="urn:schemas-microsoft-com:office:office" xmlns:oel="http://schemas.microsoft.com/office/2019/extlst" xmlns:r="http://schemas.openxmlformats.org/officeDocument/2006/relationships" xmlns:m="http://schemas.openxmlformats.org/officeDocument/2006/math" xmlns:v="urn:schemas-microsoft-com:vml" xmlns:wp14="http://schemas.microsoft.com/office/word/2010/wordprocessingDrawing" xmlns:wp="http://schemas.openxmlformats.org/drawingml/2006/wordprocessingDrawing" xmlns:w10="urn:schemas-microsoft-com:office:word" xmlns:w="http://schemas.openxmlformats.org/wordprocessingml/2006/main" xmlns:w14="http://schemas.microsoft.com/office/word/2010/wordml" xmlns:w15="http://schemas.microsoft.com/office/word/2012/wordml" xmlns:w16cex="http://schemas.microsoft.com/office/word/2018/wordml/cex" xmlns:w16cid="http://schemas.microsoft.com/office/word/2016/wordml/cid" xmlns:w16="http://schemas.microsoft.com/office/word/2018/wordml" xmlns:w16du="http://schemas.microsoft.com/office/word/2023/wordml/word16du" xmlns:w16sdtdh="http://schemas.microsoft.com/office/word/2020/wordml/sdtdatahash" xmlns:w16se="http://schemas.microsoft.com/office/word/2015/wordml/symex" xmlns:wpg="http://schemas.microsoft.com/office/word/2010/wordprocessingGroup" xmlns:wpi="http://schemas.microsoft.com/office/word/2010/wordprocessingInk" xmlns:wne="http://schemas.microsoft.com/office/word/2006/wordml" xmlns:wps="http://schemas.microsoft.com/office/word/2010/wordprocessingShape" mc:Ignorable="w14 w15 w16se w16cid w16 w16cex w16sdtdh w16du wp14">
   <w:abstractNum w:abstractNumId="0" w15:restartNumberingAfterBreak="0">
+    <w:nsid w:val="1CC442FF"/>
+    <w:multiLevelType w:val="multilevel"/>
+    <w:tmpl w:val="D304EB5C"/>
+    <w:lvl w:ilvl="0">
+      <w:start w:val="1"/>
+      <w:numFmt w:val="decimal"/>
+      <w:lvlText w:val="%1."/>
+      <w:lvlJc w:val="left"/>
+      <w:pPr>
+        <w:tabs>
+          <w:tab w:val="num" w:pos="720"/>
+        </w:tabs>
+        <w:ind w:left="720" w:hanging="360"/>
+      </w:pPr>
+    </w:lvl>
+    <w:lvl w:ilvl="1" w:tentative="1">
+      <w:start w:val="1"/>
+      <w:numFmt w:val="decimal"/>
+      <w:lvlText w:val="%2."/>
+      <w:lvlJc w:val="left"/>
+      <w:pPr>
+        <w:tabs>
+          <w:tab w:val="num" w:pos="1440"/>
+        </w:tabs>
+        <w:ind w:left="1440" w:hanging="360"/>
+      </w:pPr>
+    </w:lvl>
+    <w:lvl w:ilvl="2" w:tentative="1">
+      <w:start w:val="1"/>
+      <w:numFmt w:val="decimal"/>
+      <w:lvlText w:val="%3."/>
+      <w:lvlJc w:val="left"/>
+      <w:pPr>
+        <w:tabs>
+          <w:tab w:val="num" w:pos="2160"/>
+        </w:tabs>
+        <w:ind w:left="2160" w:hanging="360"/>
+      </w:pPr>
+    </w:lvl>
+    <w:lvl w:ilvl="3" w:tentative="1">
+      <w:start w:val="1"/>
+      <w:numFmt w:val="decimal"/>
+      <w:lvlText w:val="%4."/>
+      <w:lvlJc w:val="left"/>
+      <w:pPr>
+        <w:tabs>
+          <w:tab w:val="num" w:pos="2880"/>
+        </w:tabs>
+        <w:ind w:left="2880" w:hanging="360"/>
+      </w:pPr>
+    </w:lvl>
+    <w:lvl w:ilvl="4" w:tentative="1">
+      <w:start w:val="1"/>
+      <w:numFmt w:val="decimal"/>
+      <w:lvlText w:val="%5."/>
+      <w:lvlJc w:val="left"/>
+      <w:pPr>
+        <w:tabs>
+          <w:tab w:val="num" w:pos="3600"/>
+        </w:tabs>
+        <w:ind w:left="3600" w:hanging="360"/>
+      </w:pPr>
+    </w:lvl>
+    <w:lvl w:ilvl="5" w:tentative="1">
+      <w:start w:val="1"/>
+      <w:numFmt w:val="decimal"/>
+      <w:lvlText w:val="%6."/>
+      <w:lvlJc w:val="left"/>
+      <w:pPr>
+        <w:tabs>
+          <w:tab w:val="num" w:pos="4320"/>
+        </w:tabs>
+        <w:ind w:left="4320" w:hanging="360"/>
+      </w:pPr>
+    </w:lvl>
+    <w:lvl w:ilvl="6" w:tentative="1">
+      <w:start w:val="1"/>
+      <w:numFmt w:val="decimal"/>
+      <w:lvlText w:val="%7."/>
+      <w:lvlJc w:val="left"/>
+      <w:pPr>
+        <w:tabs>
+          <w:tab w:val="num" w:pos="5040"/>
+        </w:tabs>
+        <w:ind w:left="5040" w:hanging="360"/>
+      </w:pPr>
+    </w:lvl>
+    <w:lvl w:ilvl="7" w:tentative="1">
+      <w:start w:val="1"/>
+      <w:numFmt w:val="decimal"/>
+      <w:lvlText w:val="%8."/>
+      <w:lvlJc w:val="left"/>
+      <w:pPr>
+        <w:tabs>
+          <w:tab w:val="num" w:pos="5760"/>
+        </w:tabs>
+        <w:ind w:left="5760" w:hanging="360"/>
+      </w:pPr>
+    </w:lvl>
+    <w:lvl w:ilvl="8" w:tentative="1">
+      <w:start w:val="1"/>
+      <w:numFmt w:val="decimal"/>
+      <w:lvlText w:val="%9."/>
+      <w:lvlJc w:val="left"/>
+      <w:pPr>
+        <w:tabs>
+          <w:tab w:val="num" w:pos="6480"/>
+        </w:tabs>
+        <w:ind w:left="6480" w:hanging="360"/>
+      </w:pPr>
+    </w:lvl>
+  </w:abstractNum>
+  <w:abstractNum w:abstractNumId="1" w15:restartNumberingAfterBreak="0">
     <w:nsid w:val="23553A13"/>
     <w:multiLevelType w:val="multilevel"/>
     <w:tmpl w:val="6B564C90"/>
@@ -2682,7 +4923,120 @@
       </w:pPr>
     </w:lvl>
   </w:abstractNum>
-  <w:abstractNum w:abstractNumId="1" w15:restartNumberingAfterBreak="0">
+  <w:abstractNum w:abstractNumId="2" w15:restartNumberingAfterBreak="0">
+    <w:nsid w:val="296C5F3E"/>
+    <w:multiLevelType w:val="multilevel"/>
+    <w:tmpl w:val="42B6BA64"/>
+    <w:lvl w:ilvl="0">
+      <w:start w:val="1"/>
+      <w:numFmt w:val="decimal"/>
+      <w:lvlText w:val="%1."/>
+      <w:lvlJc w:val="left"/>
+      <w:pPr>
+        <w:tabs>
+          <w:tab w:val="num" w:pos="720"/>
+        </w:tabs>
+        <w:ind w:left="720" w:hanging="360"/>
+      </w:pPr>
+    </w:lvl>
+    <w:lvl w:ilvl="1" w:tentative="1">
+      <w:start w:val="1"/>
+      <w:numFmt w:val="decimal"/>
+      <w:lvlText w:val="%2."/>
+      <w:lvlJc w:val="left"/>
+      <w:pPr>
+        <w:tabs>
+          <w:tab w:val="num" w:pos="1440"/>
+        </w:tabs>
+        <w:ind w:left="1440" w:hanging="360"/>
+      </w:pPr>
+    </w:lvl>
+    <w:lvl w:ilvl="2" w:tentative="1">
+      <w:start w:val="1"/>
+      <w:numFmt w:val="decimal"/>
+      <w:lvlText w:val="%3."/>
+      <w:lvlJc w:val="left"/>
+      <w:pPr>
+        <w:tabs>
+          <w:tab w:val="num" w:pos="2160"/>
+        </w:tabs>
+        <w:ind w:left="2160" w:hanging="360"/>
+      </w:pPr>
+    </w:lvl>
+    <w:lvl w:ilvl="3" w:tentative="1">
+      <w:start w:val="1"/>
+      <w:numFmt w:val="decimal"/>
+      <w:lvlText w:val="%4."/>
+      <w:lvlJc w:val="left"/>
+      <w:pPr>
+        <w:tabs>
+          <w:tab w:val="num" w:pos="2880"/>
+        </w:tabs>
+        <w:ind w:left="2880" w:hanging="360"/>
+      </w:pPr>
+    </w:lvl>
+    <w:lvl w:ilvl="4" w:tentative="1">
+      <w:start w:val="1"/>
+      <w:numFmt w:val="decimal"/>
+      <w:lvlText w:val="%5."/>
+      <w:lvlJc w:val="left"/>
+      <w:pPr>
+        <w:tabs>
+          <w:tab w:val="num" w:pos="3600"/>
+        </w:tabs>
+        <w:ind w:left="3600" w:hanging="360"/>
+      </w:pPr>
+    </w:lvl>
+    <w:lvl w:ilvl="5" w:tentative="1">
+      <w:start w:val="1"/>
+      <w:numFmt w:val="decimal"/>
+      <w:lvlText w:val="%6."/>
+      <w:lvlJc w:val="left"/>
+      <w:pPr>
+        <w:tabs>
+          <w:tab w:val="num" w:pos="4320"/>
+        </w:tabs>
+        <w:ind w:left="4320" w:hanging="360"/>
+      </w:pPr>
+    </w:lvl>
+    <w:lvl w:ilvl="6" w:tentative="1">
+      <w:start w:val="1"/>
+      <w:numFmt w:val="decimal"/>
+      <w:lvlText w:val="%7."/>
+      <w:lvlJc w:val="left"/>
+      <w:pPr>
+        <w:tabs>
+          <w:tab w:val="num" w:pos="5040"/>
+        </w:tabs>
+        <w:ind w:left="5040" w:hanging="360"/>
+      </w:pPr>
+    </w:lvl>
+    <w:lvl w:ilvl="7" w:tentative="1">
+      <w:start w:val="1"/>
+      <w:numFmt w:val="decimal"/>
+      <w:lvlText w:val="%8."/>
+      <w:lvlJc w:val="left"/>
+      <w:pPr>
+        <w:tabs>
+          <w:tab w:val="num" w:pos="5760"/>
+        </w:tabs>
+        <w:ind w:left="5760" w:hanging="360"/>
+      </w:pPr>
+    </w:lvl>
+    <w:lvl w:ilvl="8" w:tentative="1">
+      <w:start w:val="1"/>
+      <w:numFmt w:val="decimal"/>
+      <w:lvlText w:val="%9."/>
+      <w:lvlJc w:val="left"/>
+      <w:pPr>
+        <w:tabs>
+          <w:tab w:val="num" w:pos="6480"/>
+        </w:tabs>
+        <w:ind w:left="6480" w:hanging="360"/>
+      </w:pPr>
+    </w:lvl>
+  </w:abstractNum>
+  <w:abstractNum w:abstractNumId="3" w15:restartNumberingAfterBreak="0">
     <w:nsid w:val="2E524E90"/>
     <w:multiLevelType w:val="multilevel"/>
     <w:tmpl w:val="FCEA3B64"/>
@@ -2831,7 +5185,7 @@
       </w:rPr>
     </w:lvl>
   </w:abstractNum>
-  <w:abstractNum w:abstractNumId="2" w15:restartNumberingAfterBreak="0">
+  <w:abstractNum w:abstractNumId="4" w15:restartNumberingAfterBreak="0">
     <w:nsid w:val="3AE06C50"/>
     <w:multiLevelType w:val="multilevel"/>
     <w:tmpl w:val="ED5EE502"/>
@@ -2944,7 +5298,120 @@
       </w:pPr>
     </w:lvl>
   </w:abstractNum>
-  <w:abstractNum w:abstractNumId="3" w15:restartNumberingAfterBreak="0">
+  <w:abstractNum w:abstractNumId="5" w15:restartNumberingAfterBreak="0">
+    <w:nsid w:val="4FCD2A6D"/>
+    <w:multiLevelType w:val="multilevel"/>
+    <w:tmpl w:val="8FEE35D2"/>
+    <w:lvl w:ilvl="0">
+      <w:start w:val="1"/>
+      <w:numFmt w:val="decimal"/>
+      <w:lvlText w:val="%1."/>
+      <w:lvlJc w:val="left"/>
+      <w:pPr>
+        <w:tabs>
+          <w:tab w:val="num" w:pos="720"/>
+        </w:tabs>
+        <w:ind w:left="720" w:hanging="360"/>
+      </w:pPr>
+    </w:lvl>
+    <w:lvl w:ilvl="1" w:tentative="1">
+      <w:start w:val="1"/>
+      <w:numFmt w:val="decimal"/>
+      <w:lvlText w:val="%2."/>
+      <w:lvlJc w:val="left"/>
+      <w:pPr>
+        <w:tabs>
+          <w:tab w:val="num" w:pos="1440"/>
+        </w:tabs>
+        <w:ind w:left="1440" w:hanging="360"/>
+      </w:pPr>
+    </w:lvl>
+    <w:lvl w:ilvl="2" w:tentative="1">
+      <w:start w:val="1"/>
+      <w:numFmt w:val="decimal"/>
+      <w:lvlText w:val="%3."/>
+      <w:lvlJc w:val="left"/>
+      <w:pPr>
+        <w:tabs>
+          <w:tab w:val="num" w:pos="2160"/>
+        </w:tabs>
+        <w:ind w:left="2160" w:hanging="360"/>
+      </w:pPr>
+    </w:lvl>
+    <w:lvl w:ilvl="3" w:tentative="1">
+      <w:start w:val="1"/>
+      <w:numFmt w:val="decimal"/>
+      <w:lvlText w:val="%4."/>
+      <w:lvlJc w:val="left"/>
+      <w:pPr>
+        <w:tabs>
+          <w:tab w:val="num" w:pos="2880"/>
+        </w:tabs>
+        <w:ind w:left="2880" w:hanging="360"/>
+      </w:pPr>
+    </w:lvl>
+    <w:lvl w:ilvl="4" w:tentative="1">
+      <w:start w:val="1"/>
+      <w:numFmt w:val="decimal"/>
+      <w:lvlText w:val="%5."/>
+      <w:lvlJc w:val="left"/>
+      <w:pPr>
+        <w:tabs>
+          <w:tab w:val="num" w:pos="3600"/>
+        </w:tabs>
+        <w:ind w:left="3600" w:hanging="360"/>
+      </w:pPr>
+    </w:lvl>
+    <w:lvl w:ilvl="5" w:tentative="1">
+      <w:start w:val="1"/>
+      <w:numFmt w:val="decimal"/>
+      <w:lvlText w:val="%6."/>
+      <w:lvlJc w:val="left"/>
+      <w:pPr>
+        <w:tabs>
+          <w:tab w:val="num" w:pos="4320"/>
+        </w:tabs>
+        <w:ind w:left="4320" w:hanging="360"/>
+      </w:pPr>
+    </w:lvl>
+    <w:lvl w:ilvl="6" w:tentative="1">
+      <w:start w:val="1"/>
+      <w:numFmt w:val="decimal"/>
+      <w:lvlText w:val="%7."/>
+      <w:lvlJc w:val="left"/>
+      <w:pPr>
+        <w:tabs>
+          <w:tab w:val="num" w:pos="5040"/>
+        </w:tabs>
+        <w:ind w:left="5040" w:hanging="360"/>
+      </w:pPr>
+    </w:lvl>
+    <w:lvl w:ilvl="7" w:tentative="1">
+      <w:start w:val="1"/>
+      <w:numFmt w:val="decimal"/>
+      <w:lvlText w:val="%8."/>
+      <w:lvlJc w:val="left"/>
+      <w:pPr>
+        <w:tabs>
+          <w:tab w:val="num" w:pos="5760"/>
+        </w:tabs>
+        <w:ind w:left="5760" w:hanging="360"/>
+      </w:pPr>
+    </w:lvl>
+    <w:lvl w:ilvl="8" w:tentative="1">
+      <w:start w:val="1"/>
+      <w:numFmt w:val="decimal"/>
+      <w:lvlText w:val="%9."/>
+      <w:lvlJc w:val="left"/>
+      <w:pPr>
+        <w:tabs>
+          <w:tab w:val="num" w:pos="6480"/>
+        </w:tabs>
+        <w:ind w:left="6480" w:hanging="360"/>
+      </w:pPr>
+    </w:lvl>
+  </w:abstractNum>
+  <w:abstractNum w:abstractNumId="6" w15:restartNumberingAfterBreak="0">
     <w:nsid w:val="54952C57"/>
     <w:multiLevelType w:val="multilevel"/>
     <w:tmpl w:val="6F7EC7A8"/>
@@ -3061,7 +5528,7 @@
       </w:pPr>
     </w:lvl>
   </w:abstractNum>
-  <w:abstractNum w:abstractNumId="4" w15:restartNumberingAfterBreak="0">
+  <w:abstractNum w:abstractNumId="7" w15:restartNumberingAfterBreak="0">
     <w:nsid w:val="56804391"/>
     <w:multiLevelType w:val="multilevel"/>
     <w:tmpl w:val="FCEA3B64"/>
@@ -3210,7 +5677,120 @@
       </w:rPr>
     </w:lvl>
   </w:abstractNum>
-  <w:abstractNum w:abstractNumId="5" w15:restartNumberingAfterBreak="0">
+  <w:abstractNum w:abstractNumId="8" w15:restartNumberingAfterBreak="0">
+    <w:nsid w:val="58057773"/>
+    <w:multiLevelType w:val="multilevel"/>
+    <w:tmpl w:val="9F0AA9EA"/>
+    <w:lvl w:ilvl="0">
+      <w:start w:val="1"/>
+      <w:numFmt w:val="decimal"/>
+      <w:lvlText w:val="%1."/>
+      <w:lvlJc w:val="left"/>
+      <w:pPr>
+        <w:tabs>
+          <w:tab w:val="num" w:pos="720"/>
+        </w:tabs>
+        <w:ind w:left="720" w:hanging="360"/>
+      </w:pPr>
+    </w:lvl>
+    <w:lvl w:ilvl="1" w:tentative="1">
+      <w:start w:val="1"/>
+      <w:numFmt w:val="decimal"/>
+      <w:lvlText w:val="%2."/>
+      <w:lvlJc w:val="left"/>
+      <w:pPr>
+        <w:tabs>
+          <w:tab w:val="num" w:pos="1440"/>
+        </w:tabs>
+        <w:ind w:left="1440" w:hanging="360"/>
+      </w:pPr>
+    </w:lvl>
+    <w:lvl w:ilvl="2" w:tentative="1">
+      <w:start w:val="1"/>
+      <w:numFmt w:val="decimal"/>
+      <w:lvlText w:val="%3."/>
+      <w:lvlJc w:val="left"/>
+      <w:pPr>
+        <w:tabs>
+          <w:tab w:val="num" w:pos="2160"/>
+        </w:tabs>
+        <w:ind w:left="2160" w:hanging="360"/>
+      </w:pPr>
+    </w:lvl>
+    <w:lvl w:ilvl="3" w:tentative="1">
+      <w:start w:val="1"/>
+      <w:numFmt w:val="decimal"/>
+      <w:lvlText w:val="%4."/>
+      <w:lvlJc w:val="left"/>
+      <w:pPr>
+        <w:tabs>
+          <w:tab w:val="num" w:pos="2880"/>
+        </w:tabs>
+        <w:ind w:left="2880" w:hanging="360"/>
+      </w:pPr>
+    </w:lvl>
+    <w:lvl w:ilvl="4" w:tentative="1">
+      <w:start w:val="1"/>
+      <w:numFmt w:val="decimal"/>
+      <w:lvlText w:val="%5."/>
+      <w:lvlJc w:val="left"/>
+      <w:pPr>
+        <w:tabs>
+          <w:tab w:val="num" w:pos="3600"/>
+        </w:tabs>
+        <w:ind w:left="3600" w:hanging="360"/>
+      </w:pPr>
+    </w:lvl>
+    <w:lvl w:ilvl="5" w:tentative="1">
+      <w:start w:val="1"/>
+      <w:numFmt w:val="decimal"/>
+      <w:lvlText w:val="%6."/>
+      <w:lvlJc w:val="left"/>
+      <w:pPr>
+        <w:tabs>
+          <w:tab w:val="num" w:pos="4320"/>
+        </w:tabs>
+        <w:ind w:left="4320" w:hanging="360"/>
+      </w:pPr>
+    </w:lvl>
+    <w:lvl w:ilvl="6" w:tentative="1">
+      <w:start w:val="1"/>
+      <w:numFmt w:val="decimal"/>
+      <w:lvlText w:val="%7."/>
+      <w:lvlJc w:val="left"/>
+      <w:pPr>
+        <w:tabs>
+          <w:tab w:val="num" w:pos="5040"/>
+        </w:tabs>
+        <w:ind w:left="5040" w:hanging="360"/>
+      </w:pPr>
+    </w:lvl>
+    <w:lvl w:ilvl="7" w:tentative="1">
+      <w:start w:val="1"/>
+      <w:numFmt w:val="decimal"/>
+      <w:lvlText w:val="%8."/>
+      <w:lvlJc w:val="left"/>
+      <w:pPr>
+        <w:tabs>
+          <w:tab w:val="num" w:pos="5760"/>
+        </w:tabs>
+        <w:ind w:left="5760" w:hanging="360"/>
+      </w:pPr>
+    </w:lvl>
+    <w:lvl w:ilvl="8" w:tentative="1">
+      <w:start w:val="1"/>
+      <w:numFmt w:val="decimal"/>
+      <w:lvlText w:val="%9."/>
+      <w:lvlJc w:val="left"/>
+      <w:pPr>
+        <w:tabs>
+          <w:tab w:val="num" w:pos="6480"/>
+        </w:tabs>
+        <w:ind w:left="6480" w:hanging="360"/>
+      </w:pPr>
+    </w:lvl>
+  </w:abstractNum>
+  <w:abstractNum w:abstractNumId="9" w15:restartNumberingAfterBreak="0">
     <w:nsid w:val="585327D3"/>
     <w:multiLevelType w:val="multilevel"/>
     <w:tmpl w:val="FCEA3B64"/>
@@ -3359,7 +5939,7 @@
       </w:rPr>
     </w:lvl>
   </w:abstractNum>
-  <w:abstractNum w:abstractNumId="6" w15:restartNumberingAfterBreak="0">
+  <w:abstractNum w:abstractNumId="10" w15:restartNumberingAfterBreak="0">
     <w:nsid w:val="5ACB5B35"/>
     <w:multiLevelType w:val="multilevel"/>
     <w:tmpl w:val="7CA09BBC"/>
@@ -3473,25 +6053,37 @@
     </w:lvl>
   </w:abstractNum>
   <w:num w:numId="1" w16cid:durableId="225409800">
+    <w:abstractNumId w:val="6"/>
+  </w:num>
+  <w:num w:numId="2" w16cid:durableId="1219785410">
+    <w:abstractNumId w:val="1"/>
+  </w:num>
+  <w:num w:numId="3" w16cid:durableId="1726681700">
+    <w:abstractNumId w:val="7"/>
+  </w:num>
+  <w:num w:numId="4" w16cid:durableId="693773963">
     <w:abstractNumId w:val="3"/>
   </w:num>
-  <w:num w:numId="2" w16cid:durableId="1219785410">
-    <w:abstractNumId w:val="0"/>
+  <w:num w:numId="5" w16cid:durableId="125318019">
+    <w:abstractNumId w:val="10"/>
   </w:num>
-  <w:num w:numId="3" w16cid:durableId="1726681700">
+  <w:num w:numId="6" w16cid:durableId="2112431182">
+    <w:abstractNumId w:val="9"/>
+  </w:num>
+  <w:num w:numId="7" w16cid:durableId="442504890">
     <w:abstractNumId w:val="4"/>
   </w:num>
-  <w:num w:numId="4" w16cid:durableId="693773963">
-    <w:abstractNumId w:val="1"/>
+  <w:num w:numId="8" w16cid:durableId="92633718">
+    <w:abstractNumId w:val="8"/>
   </w:num>
-  <w:num w:numId="5" w16cid:durableId="125318019">
-    <w:abstractNumId w:val="6"/>
-  </w:num>
-  <w:num w:numId="6" w16cid:durableId="2112431182">
+  <w:num w:numId="9" w16cid:durableId="195972775">
     <w:abstractNumId w:val="5"/>
   </w:num>
-  <w:num w:numId="7" w16cid:durableId="442504890">
+  <w:num w:numId="10" w16cid:durableId="151141970">
     <w:abstractNumId w:val="2"/>
+  </w:num>
+  <w:num w:numId="11" w16cid:durableId="1428042176">
+    <w:abstractNumId w:val="0"/>
   </w:num>
 </w:numbering>
 </file>

</xml_diff>